<commit_message>
problemas arrumados no app.jsx
</commit_message>
<xml_diff>
--- a/resto/DOCS SAEP.docx
+++ b/resto/DOCS SAEP.docx
@@ -1,44 +1,46 @@
 
 <file path=word/document.xml><?xml version="1.0" encoding="utf-8"?>
-<w:document xmlns:mc="http://schemas.openxmlformats.org/markup-compatibility/2006" xmlns:o="urn:schemas-microsoft-com:office:office" xmlns:r="http://schemas.openxmlformats.org/officeDocument/2006/relationships" xmlns:m="http://schemas.openxmlformats.org/officeDocument/2006/math" xmlns:v="urn:schemas-microsoft-com:vml" xmlns:wp="http://schemas.openxmlformats.org/drawingml/2006/wordprocessingDrawing" xmlns:w10="urn:schemas-microsoft-com:office:word" xmlns:w="http://schemas.openxmlformats.org/wordprocessingml/2006/main" xmlns:wne="http://schemas.microsoft.com/office/word/2006/wordml" xmlns:sl="http://schemas.openxmlformats.org/schemaLibrary/2006/main" xmlns:a="http://schemas.openxmlformats.org/drawingml/2006/main" xmlns:pic="http://schemas.openxmlformats.org/drawingml/2006/picture" xmlns:c="http://schemas.openxmlformats.org/drawingml/2006/chart" xmlns:lc="http://schemas.openxmlformats.org/drawingml/2006/lockedCanvas" xmlns:dgm="http://schemas.openxmlformats.org/drawingml/2006/diagram" xmlns:wps="http://schemas.microsoft.com/office/word/2010/wordprocessingShape" xmlns:wpg="http://schemas.microsoft.com/office/word/2010/wordprocessingGroup" xmlns:w14="http://schemas.microsoft.com/office/word/2010/wordml" xmlns:w15="http://schemas.microsoft.com/office/word/2012/wordml" xmlns:w16="http://schemas.microsoft.com/office/word/2018/wordml" xmlns:w16cex="http://schemas.microsoft.com/office/word/2018/wordml/cex" xmlns:w16cid="http://schemas.microsoft.com/office/word/2016/wordml/cid" xmlns="http://schemas.microsoft.com/office/tasks/2019/documenttasks" xmlns:cr="http://schemas.microsoft.com/office/comments/2020/reactions">
+<w:document xmlns:wpc="http://schemas.microsoft.com/office/word/2010/wordprocessingCanvas" xmlns:cx="http://schemas.microsoft.com/office/drawing/2014/chartex" xmlns:cx1="http://schemas.microsoft.com/office/drawing/2015/9/8/chartex" xmlns:mc="http://schemas.openxmlformats.org/markup-compatibility/2006" xmlns:o="urn:schemas-microsoft-com:office:office" xmlns:r="http://schemas.openxmlformats.org/officeDocument/2006/relationships" xmlns:m="http://schemas.openxmlformats.org/officeDocument/2006/math" xmlns:v="urn:schemas-microsoft-com:vml" xmlns:wp14="http://schemas.microsoft.com/office/word/2010/wordprocessingDrawing" xmlns:wp="http://schemas.openxmlformats.org/drawingml/2006/wordprocessingDrawing" xmlns:w10="urn:schemas-microsoft-com:office:word" xmlns:w="http://schemas.openxmlformats.org/wordprocessingml/2006/main" xmlns:w14="http://schemas.microsoft.com/office/word/2010/wordml" xmlns:w15="http://schemas.microsoft.com/office/word/2012/wordml" xmlns:w16se="http://schemas.microsoft.com/office/word/2015/wordml/symex" xmlns:wpg="http://schemas.microsoft.com/office/word/2010/wordprocessingGroup" xmlns:wpi="http://schemas.microsoft.com/office/word/2010/wordprocessingInk" xmlns:wne="http://schemas.microsoft.com/office/word/2006/wordml" xmlns:wps="http://schemas.microsoft.com/office/word/2010/wordprocessingShape" mc:Ignorable="w14 w15 w16se wp14">
   <w:body>
     <w:p>
       <w:pPr>
         <w:rPr>
-          <w:b w:val="1"/>
+          <w:b/>
           <w:sz w:val="48"/>
           <w:szCs w:val="48"/>
         </w:rPr>
       </w:pPr>
       <w:r>
         <w:rPr>
-          <w:b w:val="1"/>
+          <w:b/>
           <w:sz w:val="48"/>
           <w:szCs w:val="48"/>
-          <w:rtl w:val="0"/>
-        </w:rPr>
-        <w:t xml:space="preserve">Requisitos funcionais:</w:t>
-        <w:br w:type="textWrapping"/>
-      </w:r>
-    </w:p>
-    <w:p>
-      <w:pPr>
-        <w:rPr>
-          <w:b w:val="1"/>
-        </w:rPr>
-      </w:pPr>
-      <w:r>
-        <w:rPr>
-          <w:rtl w:val="0"/>
-        </w:rPr>
+        </w:rPr>
+        <w:t>Requisitos funcionais:</w:t>
+      </w:r>
+      <w:r>
+        <w:rPr>
+          <w:b/>
+          <w:sz w:val="48"/>
+          <w:szCs w:val="48"/>
+        </w:rPr>
+        <w:br/>
+      </w:r>
+    </w:p>
+    <w:p>
+      <w:pPr>
+        <w:rPr>
+          <w:b/>
+        </w:rPr>
+      </w:pPr>
+      <w:r>
         <w:t xml:space="preserve"> </w:t>
       </w:r>
       <w:r>
         <w:rPr>
-          <w:b w:val="1"/>
-          <w:rtl w:val="0"/>
-        </w:rPr>
-        <w:t xml:space="preserve">Cadastro de Usuários:</w:t>
+          <w:b/>
+        </w:rPr>
+        <w:t>Cadastro de Usuários:</w:t>
       </w:r>
     </w:p>
     <w:p>
@@ -47,14 +49,10 @@
           <w:ilvl w:val="0"/>
           <w:numId w:val="5"/>
         </w:numPr>
-        <w:spacing w:after="0" w:afterAutospacing="0" w:before="240" w:lineRule="auto"/>
-        <w:ind w:left="720" w:hanging="360"/>
-      </w:pPr>
-      <w:r>
-        <w:rPr>
-          <w:rtl w:val="0"/>
-        </w:rPr>
-        <w:t xml:space="preserve">O sistema deve permitir o cadastro de usuários com os campos: ID, nome e e-mail.</w:t>
+        <w:spacing w:before="240"/>
+      </w:pPr>
+      <w:r>
+        <w:t>O sistema deve permitir o cadastro de usuários com os campos: ID, nome e e-mail.</w:t>
       </w:r>
     </w:p>
     <w:p>
@@ -63,40 +61,29 @@
           <w:ilvl w:val="0"/>
           <w:numId w:val="5"/>
         </w:numPr>
-        <w:spacing w:after="240" w:before="0" w:beforeAutospacing="0" w:lineRule="auto"/>
-        <w:ind w:left="720" w:hanging="360"/>
-      </w:pPr>
-      <w:r>
-        <w:rPr>
-          <w:rtl w:val="0"/>
-        </w:rPr>
-        <w:t xml:space="preserve">Deve validar se o e-mail informado é único.</w:t>
-      </w:r>
-    </w:p>
-    <w:p>
-      <w:pPr>
-        <w:spacing w:after="240" w:before="240" w:lineRule="auto"/>
-        <w:rPr/>
-      </w:pPr>
-      <w:r>
-        <w:rPr>
-          <w:rtl w:val="0"/>
-        </w:rPr>
-      </w:r>
-    </w:p>
-    <w:p>
-      <w:pPr>
-        <w:spacing w:after="240" w:before="240" w:lineRule="auto"/>
-        <w:rPr>
-          <w:b w:val="1"/>
-        </w:rPr>
-      </w:pPr>
-      <w:r>
-        <w:rPr>
-          <w:b w:val="1"/>
-          <w:rtl w:val="0"/>
-        </w:rPr>
-        <w:t xml:space="preserve">Gerenciamento de Tarefas:</w:t>
+        <w:spacing w:after="240"/>
+      </w:pPr>
+      <w:r>
+        <w:t>Deve validar se o e-mail informado é único.</w:t>
+      </w:r>
+    </w:p>
+    <w:p>
+      <w:pPr>
+        <w:spacing w:before="240" w:after="240"/>
+      </w:pPr>
+    </w:p>
+    <w:p>
+      <w:pPr>
+        <w:spacing w:before="240" w:after="240"/>
+        <w:rPr>
+          <w:b/>
+        </w:rPr>
+      </w:pPr>
+      <w:r>
+        <w:rPr>
+          <w:b/>
+        </w:rPr>
+        <w:t>Gerenciamento de Tarefas:</w:t>
       </w:r>
     </w:p>
     <w:p>
@@ -105,14 +92,10 @@
           <w:ilvl w:val="0"/>
           <w:numId w:val="2"/>
         </w:numPr>
-        <w:spacing w:after="0" w:afterAutospacing="0" w:before="240" w:lineRule="auto"/>
-        <w:ind w:left="720" w:hanging="360"/>
-      </w:pPr>
-      <w:r>
-        <w:rPr>
-          <w:rtl w:val="0"/>
-        </w:rPr>
-        <w:t xml:space="preserve">Permitir que usuários criem tarefas com os seguintes dados:</w:t>
+        <w:spacing w:before="240"/>
+      </w:pPr>
+      <w:r>
+        <w:t>Permitir que usuários criem tarefas com os seguintes dados:</w:t>
       </w:r>
     </w:p>
     <w:p>
@@ -121,14 +104,9 @@
           <w:ilvl w:val="1"/>
           <w:numId w:val="2"/>
         </w:numPr>
-        <w:spacing w:after="0" w:afterAutospacing="0" w:before="0" w:beforeAutospacing="0" w:lineRule="auto"/>
-        <w:ind w:left="1440" w:hanging="360"/>
-      </w:pPr>
-      <w:r>
-        <w:rPr>
-          <w:rtl w:val="0"/>
-        </w:rPr>
-        <w:t xml:space="preserve">ID da tarefa.</w:t>
+      </w:pPr>
+      <w:r>
+        <w:t>ID da tarefa.</w:t>
       </w:r>
     </w:p>
     <w:p>
@@ -137,14 +115,9 @@
           <w:ilvl w:val="1"/>
           <w:numId w:val="2"/>
         </w:numPr>
-        <w:spacing w:after="0" w:afterAutospacing="0" w:before="0" w:beforeAutospacing="0" w:lineRule="auto"/>
-        <w:ind w:left="1440" w:hanging="360"/>
-      </w:pPr>
-      <w:r>
-        <w:rPr>
-          <w:rtl w:val="0"/>
-        </w:rPr>
-        <w:t xml:space="preserve">ID do usuário (que cadastrou a tarefa).</w:t>
+      </w:pPr>
+      <w:r>
+        <w:t>ID do usuário (que cadastrou a tarefa).</w:t>
       </w:r>
     </w:p>
     <w:p>
@@ -153,14 +126,9 @@
           <w:ilvl w:val="1"/>
           <w:numId w:val="2"/>
         </w:numPr>
-        <w:spacing w:after="0" w:afterAutospacing="0" w:before="0" w:beforeAutospacing="0" w:lineRule="auto"/>
-        <w:ind w:left="1440" w:hanging="360"/>
-      </w:pPr>
-      <w:r>
-        <w:rPr>
-          <w:rtl w:val="0"/>
-        </w:rPr>
-        <w:t xml:space="preserve">Descrição da tarefa.</w:t>
+      </w:pPr>
+      <w:r>
+        <w:t>Descrição da tarefa.</w:t>
       </w:r>
     </w:p>
     <w:p>
@@ -169,14 +137,9 @@
           <w:ilvl w:val="1"/>
           <w:numId w:val="2"/>
         </w:numPr>
-        <w:spacing w:after="0" w:afterAutospacing="0" w:before="0" w:beforeAutospacing="0" w:lineRule="auto"/>
-        <w:ind w:left="1440" w:hanging="360"/>
-      </w:pPr>
-      <w:r>
-        <w:rPr>
-          <w:rtl w:val="0"/>
-        </w:rPr>
-        <w:t xml:space="preserve">Nome do setor.</w:t>
+      </w:pPr>
+      <w:r>
+        <w:t>Nome do setor.</w:t>
       </w:r>
     </w:p>
     <w:p>
@@ -185,14 +148,9 @@
           <w:ilvl w:val="1"/>
           <w:numId w:val="2"/>
         </w:numPr>
-        <w:spacing w:after="0" w:afterAutospacing="0" w:before="0" w:beforeAutospacing="0" w:lineRule="auto"/>
-        <w:ind w:left="1440" w:hanging="360"/>
-      </w:pPr>
-      <w:r>
-        <w:rPr>
-          <w:rtl w:val="0"/>
-        </w:rPr>
-        <w:t xml:space="preserve">Prioridade (baixa, média, alta).</w:t>
+      </w:pPr>
+      <w:r>
+        <w:t>Prioridade (baixa, média, alta).</w:t>
       </w:r>
     </w:p>
     <w:p>
@@ -201,14 +159,9 @@
           <w:ilvl w:val="1"/>
           <w:numId w:val="2"/>
         </w:numPr>
-        <w:spacing w:after="0" w:afterAutospacing="0" w:before="0" w:beforeAutospacing="0" w:lineRule="auto"/>
-        <w:ind w:left="1440" w:hanging="360"/>
-      </w:pPr>
-      <w:r>
-        <w:rPr>
-          <w:rtl w:val="0"/>
-        </w:rPr>
-        <w:t xml:space="preserve">Data de cadastro (gerada automaticamente).</w:t>
+      </w:pPr>
+      <w:r>
+        <w:t>Data de cadastro (gerada automaticamente).</w:t>
       </w:r>
     </w:p>
     <w:p>
@@ -217,40 +170,35 @@
           <w:ilvl w:val="1"/>
           <w:numId w:val="2"/>
         </w:numPr>
-        <w:spacing w:after="240" w:before="0" w:beforeAutospacing="0" w:lineRule="auto"/>
-        <w:ind w:left="1440" w:hanging="360"/>
-      </w:pPr>
-      <w:r>
-        <w:rPr>
-          <w:rtl w:val="0"/>
-        </w:rPr>
-        <w:t xml:space="preserve">Status (padrão: "a fazer").</w:t>
-      </w:r>
-    </w:p>
-    <w:p>
-      <w:pPr>
-        <w:spacing w:after="240" w:before="240" w:lineRule="auto"/>
-        <w:rPr/>
-      </w:pPr>
-      <w:r>
-        <w:rPr>
-          <w:rtl w:val="0"/>
-        </w:rPr>
-      </w:r>
-    </w:p>
-    <w:p>
-      <w:pPr>
-        <w:spacing w:after="240" w:before="240" w:lineRule="auto"/>
-        <w:rPr>
-          <w:b w:val="1"/>
-        </w:rPr>
-      </w:pPr>
-      <w:r>
-        <w:rPr>
-          <w:b w:val="1"/>
-          <w:rtl w:val="0"/>
-        </w:rPr>
-        <w:t xml:space="preserve">Atualização de Tarefas:</w:t>
+        <w:spacing w:after="240"/>
+      </w:pPr>
+      <w:r>
+        <w:t>Status (padrão: "a fazer").</w:t>
+      </w:r>
+    </w:p>
+    <w:p>
+      <w:pPr>
+        <w:spacing w:before="240" w:after="240"/>
+      </w:pPr>
+    </w:p>
+    <w:p>
+      <w:pPr>
+        <w:spacing w:before="240" w:after="240"/>
+        <w:rPr>
+          <w:b/>
+        </w:rPr>
+      </w:pPr>
+      <w:r>
+        <w:rPr>
+          <w:b/>
+        </w:rPr>
+        <w:t>A</w:t>
+      </w:r>
+      <w:r>
+        <w:rPr>
+          <w:b/>
+        </w:rPr>
+        <w:t>tualização de Tarefas:</w:t>
       </w:r>
     </w:p>
     <w:p>
@@ -259,14 +207,10 @@
           <w:ilvl w:val="0"/>
           <w:numId w:val="3"/>
         </w:numPr>
-        <w:spacing w:after="0" w:afterAutospacing="0" w:before="240" w:lineRule="auto"/>
-        <w:ind w:left="720" w:hanging="360"/>
-      </w:pPr>
-      <w:r>
-        <w:rPr>
-          <w:rtl w:val="0"/>
-        </w:rPr>
-        <w:t xml:space="preserve">Permitir a atualização do status da tarefa ("a fazer", "fazendo", "pronto").</w:t>
+        <w:spacing w:before="240"/>
+      </w:pPr>
+      <w:r>
+        <w:t>Permitir a atualização do status da tarefa ("a fazer", "fazendo", "pronto").</w:t>
       </w:r>
     </w:p>
     <w:p>
@@ -275,40 +219,29 @@
           <w:ilvl w:val="0"/>
           <w:numId w:val="3"/>
         </w:numPr>
-        <w:spacing w:after="240" w:before="0" w:beforeAutospacing="0" w:lineRule="auto"/>
-        <w:ind w:left="720" w:hanging="360"/>
-      </w:pPr>
-      <w:r>
-        <w:rPr>
-          <w:rtl w:val="0"/>
-        </w:rPr>
-        <w:t xml:space="preserve">Permitir a atualização da prioridade da tarefa.</w:t>
-      </w:r>
-    </w:p>
-    <w:p>
-      <w:pPr>
-        <w:spacing w:after="240" w:before="240" w:lineRule="auto"/>
-        <w:rPr/>
-      </w:pPr>
-      <w:r>
-        <w:rPr>
-          <w:rtl w:val="0"/>
-        </w:rPr>
-      </w:r>
-    </w:p>
-    <w:p>
-      <w:pPr>
-        <w:spacing w:after="240" w:before="240" w:lineRule="auto"/>
-        <w:rPr>
-          <w:b w:val="1"/>
-        </w:rPr>
-      </w:pPr>
-      <w:r>
-        <w:rPr>
-          <w:b w:val="1"/>
-          <w:rtl w:val="0"/>
-        </w:rPr>
-        <w:t xml:space="preserve">Visualização de Tarefas:</w:t>
+        <w:spacing w:after="240"/>
+      </w:pPr>
+      <w:r>
+        <w:t>Permitir a atualização da prioridade da tarefa.</w:t>
+      </w:r>
+    </w:p>
+    <w:p>
+      <w:pPr>
+        <w:spacing w:before="240" w:after="240"/>
+      </w:pPr>
+    </w:p>
+    <w:p>
+      <w:pPr>
+        <w:spacing w:before="240" w:after="240"/>
+        <w:rPr>
+          <w:b/>
+        </w:rPr>
+      </w:pPr>
+      <w:r>
+        <w:rPr>
+          <w:b/>
+        </w:rPr>
+        <w:t>Visualização de Tarefas:</w:t>
       </w:r>
     </w:p>
     <w:p>
@@ -317,14 +250,13 @@
           <w:ilvl w:val="0"/>
           <w:numId w:val="1"/>
         </w:numPr>
-        <w:spacing w:after="0" w:afterAutospacing="0" w:before="240" w:lineRule="auto"/>
-        <w:ind w:left="720" w:hanging="360"/>
-      </w:pPr>
-      <w:r>
-        <w:rPr>
-          <w:rtl w:val="0"/>
-        </w:rPr>
-        <w:t xml:space="preserve">Permitir a visualização de todas as tarefas cadastradas, podendo ser filtradas por:</w:t>
+        <w:spacing w:before="240"/>
+      </w:pPr>
+      <w:r>
+        <w:t>Permitir a visualização de todas as tarefas cadastradas, podendo ser filtradas por</w:t>
+      </w:r>
+      <w:r>
+        <w:t>:</w:t>
       </w:r>
     </w:p>
     <w:p>
@@ -333,14 +265,9 @@
           <w:ilvl w:val="1"/>
           <w:numId w:val="1"/>
         </w:numPr>
-        <w:spacing w:after="0" w:afterAutospacing="0" w:before="0" w:beforeAutospacing="0" w:lineRule="auto"/>
-        <w:ind w:left="1440" w:hanging="360"/>
-      </w:pPr>
-      <w:r>
-        <w:rPr>
-          <w:rtl w:val="0"/>
-        </w:rPr>
-        <w:t xml:space="preserve">Nome do setor.</w:t>
+      </w:pPr>
+      <w:r>
+        <w:t>Nome do setor.</w:t>
       </w:r>
     </w:p>
     <w:p>
@@ -349,14 +276,9 @@
           <w:ilvl w:val="1"/>
           <w:numId w:val="1"/>
         </w:numPr>
-        <w:spacing w:after="0" w:afterAutospacing="0" w:before="0" w:beforeAutospacing="0" w:lineRule="auto"/>
-        <w:ind w:left="1440" w:hanging="360"/>
-      </w:pPr>
-      <w:r>
-        <w:rPr>
-          <w:rtl w:val="0"/>
-        </w:rPr>
-        <w:t xml:space="preserve">Prioridade.</w:t>
+      </w:pPr>
+      <w:r>
+        <w:t>Prioridade.</w:t>
       </w:r>
     </w:p>
     <w:p>
@@ -365,40 +287,29 @@
           <w:ilvl w:val="1"/>
           <w:numId w:val="1"/>
         </w:numPr>
-        <w:spacing w:after="240" w:before="0" w:beforeAutospacing="0" w:lineRule="auto"/>
-        <w:ind w:left="1440" w:hanging="360"/>
-      </w:pPr>
-      <w:r>
-        <w:rPr>
-          <w:rtl w:val="0"/>
-        </w:rPr>
-        <w:t xml:space="preserve">Status.</w:t>
-      </w:r>
-    </w:p>
-    <w:p>
-      <w:pPr>
-        <w:spacing w:after="240" w:before="240" w:lineRule="auto"/>
-        <w:rPr/>
-      </w:pPr>
-      <w:r>
-        <w:rPr>
-          <w:rtl w:val="0"/>
-        </w:rPr>
-      </w:r>
-    </w:p>
-    <w:p>
-      <w:pPr>
-        <w:spacing w:after="240" w:before="240" w:lineRule="auto"/>
-        <w:rPr>
-          <w:b w:val="1"/>
-        </w:rPr>
-      </w:pPr>
-      <w:r>
-        <w:rPr>
-          <w:b w:val="1"/>
-          <w:rtl w:val="0"/>
-        </w:rPr>
-        <w:t xml:space="preserve">Exclusão de Tarefas:</w:t>
+        <w:spacing w:after="240"/>
+      </w:pPr>
+      <w:r>
+        <w:t>Status.</w:t>
+      </w:r>
+    </w:p>
+    <w:p>
+      <w:pPr>
+        <w:spacing w:before="240" w:after="240"/>
+      </w:pPr>
+    </w:p>
+    <w:p>
+      <w:pPr>
+        <w:spacing w:before="240" w:after="240"/>
+        <w:rPr>
+          <w:b/>
+        </w:rPr>
+      </w:pPr>
+      <w:r>
+        <w:rPr>
+          <w:b/>
+        </w:rPr>
+        <w:t>Exclusão de Tarefas:</w:t>
       </w:r>
     </w:p>
     <w:p>
@@ -407,111 +318,51 @@
           <w:ilvl w:val="0"/>
           <w:numId w:val="4"/>
         </w:numPr>
-        <w:spacing w:after="240" w:before="240" w:lineRule="auto"/>
-        <w:ind w:left="720" w:hanging="360"/>
-      </w:pPr>
-      <w:r>
-        <w:rPr>
-          <w:rtl w:val="0"/>
-        </w:rPr>
-        <w:t xml:space="preserve">Permitir que usuários excluam tarefas cadastradas por eles.</w:t>
-      </w:r>
-    </w:p>
-    <w:p>
-      <w:pPr>
-        <w:rPr/>
-      </w:pPr>
-      <w:r>
-        <w:rPr>
-          <w:rtl w:val="0"/>
-        </w:rPr>
-      </w:r>
-    </w:p>
-    <w:p>
-      <w:pPr>
-        <w:rPr/>
-      </w:pPr>
-      <w:r>
-        <w:rPr>
-          <w:rtl w:val="0"/>
-        </w:rPr>
-      </w:r>
-    </w:p>
-    <w:p>
-      <w:pPr>
-        <w:rPr/>
-      </w:pPr>
-      <w:r>
-        <w:rPr>
-          <w:rtl w:val="0"/>
-        </w:rPr>
-      </w:r>
-    </w:p>
-    <w:p>
-      <w:pPr>
-        <w:rPr/>
-      </w:pPr>
-      <w:r>
-        <w:rPr>
-          <w:rtl w:val="0"/>
-        </w:rPr>
-      </w:r>
-    </w:p>
-    <w:p>
-      <w:pPr>
-        <w:rPr/>
-      </w:pPr>
-      <w:r>
-        <w:rPr>
-          <w:rtl w:val="0"/>
-        </w:rPr>
-      </w:r>
-    </w:p>
-    <w:p>
-      <w:pPr>
-        <w:rPr/>
-      </w:pPr>
-      <w:r>
-        <w:rPr>
-          <w:rtl w:val="0"/>
-        </w:rPr>
-      </w:r>
-    </w:p>
-    <w:p>
-      <w:pPr>
-        <w:rPr>
-          <w:b w:val="1"/>
+        <w:spacing w:before="240" w:after="240"/>
+      </w:pPr>
+      <w:r>
+        <w:t>Permitir que usuários excluam tarefas cadastradas por eles.</w:t>
+      </w:r>
+    </w:p>
+    <w:p/>
+    <w:p/>
+    <w:p/>
+    <w:p/>
+    <w:p/>
+    <w:p/>
+    <w:p>
+      <w:pPr>
+        <w:rPr>
+          <w:b/>
           <w:sz w:val="48"/>
           <w:szCs w:val="48"/>
         </w:rPr>
       </w:pPr>
       <w:r>
         <w:rPr>
-          <w:b w:val="1"/>
+          <w:b/>
           <w:sz w:val="48"/>
           <w:szCs w:val="48"/>
-          <w:rtl w:val="0"/>
-        </w:rPr>
+        </w:rPr>
+        <w:lastRenderedPageBreak/>
         <w:t xml:space="preserve">Requisitos </w:t>
       </w:r>
       <w:r>
         <w:rPr>
-          <w:b w:val="1"/>
-          <w:i w:val="1"/>
-          <w:color w:val="ff0000"/>
+          <w:b/>
+          <w:i/>
+          <w:color w:val="FF0000"/>
           <w:sz w:val="48"/>
           <w:szCs w:val="48"/>
           <w:u w:val="single"/>
-          <w:rtl w:val="0"/>
-        </w:rPr>
-        <w:t xml:space="preserve">NÃO</w:t>
-      </w:r>
-      <w:r>
-        <w:rPr>
-          <w:b w:val="1"/>
+        </w:rPr>
+        <w:t>NÃO</w:t>
+      </w:r>
+      <w:r>
+        <w:rPr>
+          <w:b/>
           <w:sz w:val="48"/>
           <w:szCs w:val="48"/>
-          <w:rtl w:val="0"/>
         </w:rPr>
         <w:t xml:space="preserve"> funcionais:</w:t>
       </w:r>
@@ -519,30 +370,24 @@
     <w:p>
       <w:pPr>
         <w:rPr>
-          <w:b w:val="1"/>
+          <w:b/>
           <w:sz w:val="48"/>
           <w:szCs w:val="48"/>
         </w:rPr>
       </w:pPr>
-      <w:r>
-        <w:rPr>
-          <w:rtl w:val="0"/>
-        </w:rPr>
-      </w:r>
-    </w:p>
-    <w:p>
-      <w:pPr>
-        <w:spacing w:after="240" w:before="240" w:lineRule="auto"/>
-        <w:rPr>
-          <w:b w:val="1"/>
-        </w:rPr>
-      </w:pPr>
-      <w:r>
-        <w:rPr>
-          <w:b w:val="1"/>
-          <w:rtl w:val="0"/>
-        </w:rPr>
-        <w:t xml:space="preserve">Portabilidade:</w:t>
+    </w:p>
+    <w:p>
+      <w:pPr>
+        <w:spacing w:before="240" w:after="240"/>
+        <w:rPr>
+          <w:b/>
+        </w:rPr>
+      </w:pPr>
+      <w:r>
+        <w:rPr>
+          <w:b/>
+        </w:rPr>
+        <w:t>Portabilidade:</w:t>
       </w:r>
     </w:p>
     <w:p>
@@ -551,41 +396,29 @@
           <w:ilvl w:val="0"/>
           <w:numId w:val="6"/>
         </w:numPr>
-        <w:spacing w:after="240" w:before="240" w:lineRule="auto"/>
-        <w:ind w:left="720" w:hanging="360"/>
-        <w:rPr/>
-      </w:pPr>
-      <w:r>
-        <w:rPr>
-          <w:rtl w:val="0"/>
-        </w:rPr>
-        <w:t xml:space="preserve">A aplicação deve ser executável em qualquer servidor web que suporte Node.js e MySQL.</w:t>
-      </w:r>
-    </w:p>
-    <w:p>
-      <w:pPr>
-        <w:spacing w:after="240" w:before="240" w:lineRule="auto"/>
-        <w:rPr/>
-      </w:pPr>
-      <w:r>
-        <w:rPr>
-          <w:rtl w:val="0"/>
-        </w:rPr>
-      </w:r>
-    </w:p>
-    <w:p>
-      <w:pPr>
-        <w:spacing w:after="240" w:before="240" w:lineRule="auto"/>
-        <w:rPr>
-          <w:b w:val="1"/>
-        </w:rPr>
-      </w:pPr>
-      <w:r>
-        <w:rPr>
-          <w:b w:val="1"/>
-          <w:rtl w:val="0"/>
-        </w:rPr>
-        <w:t xml:space="preserve">Compatibilidade:</w:t>
+        <w:spacing w:before="240" w:after="240"/>
+      </w:pPr>
+      <w:r>
+        <w:t>A aplicação deve ser executável em qualquer servidor web que suporte Node.js e MySQL.</w:t>
+      </w:r>
+    </w:p>
+    <w:p>
+      <w:pPr>
+        <w:spacing w:before="240" w:after="240"/>
+      </w:pPr>
+    </w:p>
+    <w:p>
+      <w:pPr>
+        <w:spacing w:before="240" w:after="240"/>
+        <w:rPr>
+          <w:b/>
+        </w:rPr>
+      </w:pPr>
+      <w:r>
+        <w:rPr>
+          <w:b/>
+        </w:rPr>
+        <w:t>Compatibilidade:</w:t>
       </w:r>
     </w:p>
     <w:p>
@@ -594,41 +427,30 @@
           <w:ilvl w:val="0"/>
           <w:numId w:val="7"/>
         </w:numPr>
-        <w:spacing w:after="240" w:before="240" w:lineRule="auto"/>
-        <w:ind w:left="720" w:hanging="360"/>
-      </w:pPr>
-      <w:r>
-        <w:rPr>
-          <w:rtl w:val="0"/>
-        </w:rPr>
-        <w:t xml:space="preserve">A aplicação deve funcionar nos navegadores modernos (Chrome, Firefox, Edge, etc.).</w:t>
-      </w:r>
-    </w:p>
-    <w:p>
-      <w:pPr>
-        <w:spacing w:after="240" w:before="240" w:lineRule="auto"/>
-        <w:ind w:left="720" w:firstLine="0"/>
-        <w:rPr/>
-      </w:pPr>
-      <w:r>
-        <w:rPr>
-          <w:rtl w:val="0"/>
-        </w:rPr>
-      </w:r>
-    </w:p>
-    <w:p>
-      <w:pPr>
-        <w:spacing w:after="240" w:before="240" w:lineRule="auto"/>
-        <w:rPr>
-          <w:b w:val="1"/>
-        </w:rPr>
-      </w:pPr>
-      <w:r>
-        <w:rPr>
-          <w:b w:val="1"/>
-          <w:rtl w:val="0"/>
-        </w:rPr>
-        <w:t xml:space="preserve">Usabilidade:</w:t>
+        <w:spacing w:before="240" w:after="240"/>
+      </w:pPr>
+      <w:r>
+        <w:t>A aplicação deve funcionar nos navegadores modernos (Chrome, Firefox, Edge, etc.).</w:t>
+      </w:r>
+    </w:p>
+    <w:p>
+      <w:pPr>
+        <w:spacing w:before="240" w:after="240"/>
+        <w:ind w:left="720"/>
+      </w:pPr>
+    </w:p>
+    <w:p>
+      <w:pPr>
+        <w:spacing w:before="240" w:after="240"/>
+        <w:rPr>
+          <w:b/>
+        </w:rPr>
+      </w:pPr>
+      <w:r>
+        <w:rPr>
+          <w:b/>
+        </w:rPr>
+        <w:t>Usabilidade:</w:t>
       </w:r>
     </w:p>
     <w:p>
@@ -637,419 +459,309 @@
           <w:ilvl w:val="0"/>
           <w:numId w:val="8"/>
         </w:numPr>
-        <w:spacing w:after="240" w:before="240" w:lineRule="auto"/>
-        <w:ind w:left="720" w:hanging="360"/>
-      </w:pPr>
-      <w:r>
-        <w:rPr>
-          <w:rtl w:val="0"/>
-        </w:rPr>
-        <w:t xml:space="preserve">Interface simples e intuitiva para facilitar o uso por qualquer usuário, mesmo com conhecimentos básicos de tecnologia.</w:t>
-      </w:r>
-    </w:p>
-    <w:p>
-      <w:pPr>
-        <w:spacing w:after="240" w:before="240" w:lineRule="auto"/>
-        <w:rPr/>
-      </w:pPr>
-      <w:r>
-        <w:rPr>
-          <w:rtl w:val="0"/>
-        </w:rPr>
-      </w:r>
-    </w:p>
-    <w:p>
-      <w:pPr>
-        <w:spacing w:after="240" w:before="240" w:lineRule="auto"/>
-        <w:rPr/>
-      </w:pPr>
-      <w:r>
-        <w:rPr>
-          <w:rtl w:val="0"/>
-        </w:rPr>
-      </w:r>
-    </w:p>
-    <w:p>
-      <w:pPr>
-        <w:spacing w:after="240" w:before="240" w:lineRule="auto"/>
-        <w:rPr/>
-      </w:pPr>
-      <w:r>
-        <w:rPr>
-          <w:rtl w:val="0"/>
-        </w:rPr>
-      </w:r>
-    </w:p>
-    <w:p>
-      <w:pPr>
-        <w:spacing w:after="240" w:before="240" w:lineRule="auto"/>
-        <w:rPr>
-          <w:b w:val="1"/>
+        <w:spacing w:before="240" w:after="240"/>
+      </w:pPr>
+      <w:r>
+        <w:t>Interface simples e intuitiva para facilitar o uso por qualquer usuário, mesmo com conhecimentos básicos de tecnologia.</w:t>
+      </w:r>
+    </w:p>
+    <w:p>
+      <w:pPr>
+        <w:spacing w:before="240" w:after="240"/>
+      </w:pPr>
+    </w:p>
+    <w:p>
+      <w:pPr>
+        <w:spacing w:before="240" w:after="240"/>
+      </w:pPr>
+    </w:p>
+    <w:p>
+      <w:pPr>
+        <w:spacing w:before="240" w:after="240"/>
+      </w:pPr>
+    </w:p>
+    <w:p>
+      <w:pPr>
+        <w:spacing w:before="240" w:after="240"/>
+        <w:rPr>
+          <w:b/>
           <w:sz w:val="32"/>
           <w:szCs w:val="32"/>
         </w:rPr>
       </w:pPr>
-      <w:r>
-        <w:rPr>
-          <w:b w:val="1"/>
+      <w:proofErr w:type="spellStart"/>
+      <w:r>
+        <w:rPr>
+          <w:b/>
           <w:sz w:val="32"/>
           <w:szCs w:val="32"/>
-          <w:rtl w:val="0"/>
-        </w:rPr>
-        <w:t xml:space="preserve">Checklist</w:t>
-      </w:r>
-    </w:p>
-    <w:p>
-      <w:pPr>
-        <w:spacing w:after="240" w:before="240" w:lineRule="auto"/>
-        <w:rPr/>
-      </w:pPr>
-      <w:r>
-        <w:rPr>
-          <w:rtl w:val="0"/>
-        </w:rPr>
-      </w:r>
+        </w:rPr>
+        <w:t>Checklist</w:t>
+      </w:r>
+      <w:proofErr w:type="spellEnd"/>
+    </w:p>
+    <w:p>
+      <w:pPr>
+        <w:spacing w:before="240" w:after="240"/>
+      </w:pPr>
     </w:p>
     <w:tbl>
       <w:tblPr>
-        <w:tblStyle w:val="Table1"/>
-        <w:tblW w:w="9000.0" w:type="dxa"/>
-        <w:jc w:val="left"/>
+        <w:tblStyle w:val="a"/>
+        <w:tblW w:w="9000" w:type="dxa"/>
+        <w:tblInd w:w="0" w:type="dxa"/>
         <w:tblBorders>
-          <w:top w:color="000000" w:space="0" w:sz="8" w:val="single"/>
-          <w:left w:color="000000" w:space="0" w:sz="8" w:val="single"/>
-          <w:bottom w:color="000000" w:space="0" w:sz="8" w:val="single"/>
-          <w:right w:color="000000" w:space="0" w:sz="8" w:val="single"/>
-          <w:insideH w:color="000000" w:space="0" w:sz="8" w:val="single"/>
-          <w:insideV w:color="000000" w:space="0" w:sz="8" w:val="single"/>
+          <w:top w:val="single" w:sz="8" w:space="0" w:color="000000"/>
+          <w:left w:val="single" w:sz="8" w:space="0" w:color="000000"/>
+          <w:bottom w:val="single" w:sz="8" w:space="0" w:color="000000"/>
+          <w:right w:val="single" w:sz="8" w:space="0" w:color="000000"/>
+          <w:insideH w:val="single" w:sz="8" w:space="0" w:color="000000"/>
+          <w:insideV w:val="single" w:sz="8" w:space="0" w:color="000000"/>
         </w:tblBorders>
         <w:tblLayout w:type="fixed"/>
-        <w:tblLook w:val="0600"/>
+        <w:tblLook w:val="0600" w:firstRow="0" w:lastRow="0" w:firstColumn="0" w:lastColumn="0" w:noHBand="1" w:noVBand="1"/>
       </w:tblPr>
       <w:tblGrid>
         <w:gridCol w:w="4530"/>
         <w:gridCol w:w="4470"/>
-        <w:tblGridChange w:id="0">
-          <w:tblGrid>
-            <w:gridCol w:w="4530"/>
-            <w:gridCol w:w="4470"/>
-          </w:tblGrid>
-        </w:tblGridChange>
       </w:tblGrid>
       <w:tr>
-        <w:trPr>
-          <w:cantSplit w:val="0"/>
-          <w:tblHeader w:val="0"/>
-        </w:trPr>
         <w:tc>
           <w:tcPr>
-            <w:shd w:fill="auto" w:val="clear"/>
+            <w:tcW w:w="4530" w:type="dxa"/>
+            <w:shd w:val="clear" w:color="auto" w:fill="auto"/>
             <w:tcMar>
-              <w:top w:w="100.0" w:type="dxa"/>
-              <w:left w:w="100.0" w:type="dxa"/>
-              <w:bottom w:w="100.0" w:type="dxa"/>
-              <w:right w:w="100.0" w:type="dxa"/>
+              <w:top w:w="100" w:type="dxa"/>
+              <w:left w:w="100" w:type="dxa"/>
+              <w:bottom w:w="100" w:type="dxa"/>
+              <w:right w:w="100" w:type="dxa"/>
             </w:tcMar>
-            <w:vAlign w:val="top"/>
           </w:tcPr>
           <w:p>
             <w:pPr>
-              <w:keepNext w:val="0"/>
-              <w:keepLines w:val="0"/>
-              <w:pageBreakBefore w:val="0"/>
               <w:widowControl w:val="0"/>
               <w:pBdr>
-                <w:top w:space="0" w:sz="0" w:val="nil"/>
-                <w:left w:space="0" w:sz="0" w:val="nil"/>
-                <w:bottom w:space="0" w:sz="0" w:val="nil"/>
-                <w:right w:space="0" w:sz="0" w:val="nil"/>
-                <w:between w:space="0" w:sz="0" w:val="nil"/>
+                <w:top w:val="nil"/>
+                <w:left w:val="nil"/>
+                <w:bottom w:val="nil"/>
+                <w:right w:val="nil"/>
+                <w:between w:val="nil"/>
               </w:pBdr>
-              <w:shd w:fill="auto" w:val="clear"/>
-              <w:spacing w:after="0" w:before="0" w:line="240" w:lineRule="auto"/>
-              <w:ind w:left="0" w:right="0" w:firstLine="0"/>
-              <w:jc w:val="left"/>
-              <w:rPr/>
+              <w:spacing w:line="240" w:lineRule="auto"/>
             </w:pPr>
             <w:r>
-              <w:rPr>
-                <w:rtl w:val="0"/>
-              </w:rPr>
               <w:t xml:space="preserve">Diagrama Entidade Relacionamento </w:t>
             </w:r>
           </w:p>
         </w:tc>
         <w:tc>
           <w:tcPr>
-            <w:shd w:fill="auto" w:val="clear"/>
+            <w:tcW w:w="4470" w:type="dxa"/>
+            <w:shd w:val="clear" w:color="auto" w:fill="auto"/>
             <w:tcMar>
-              <w:top w:w="100.0" w:type="dxa"/>
-              <w:left w:w="100.0" w:type="dxa"/>
-              <w:bottom w:w="100.0" w:type="dxa"/>
-              <w:right w:w="100.0" w:type="dxa"/>
+              <w:top w:w="100" w:type="dxa"/>
+              <w:left w:w="100" w:type="dxa"/>
+              <w:bottom w:w="100" w:type="dxa"/>
+              <w:right w:w="100" w:type="dxa"/>
             </w:tcMar>
-            <w:vAlign w:val="top"/>
           </w:tcPr>
           <w:p>
             <w:pPr>
-              <w:keepNext w:val="0"/>
-              <w:keepLines w:val="0"/>
-              <w:pageBreakBefore w:val="0"/>
               <w:widowControl w:val="0"/>
               <w:pBdr>
-                <w:top w:space="0" w:sz="0" w:val="nil"/>
-                <w:left w:space="0" w:sz="0" w:val="nil"/>
-                <w:bottom w:space="0" w:sz="0" w:val="nil"/>
-                <w:right w:space="0" w:sz="0" w:val="nil"/>
-                <w:between w:space="0" w:sz="0" w:val="nil"/>
+                <w:top w:val="nil"/>
+                <w:left w:val="nil"/>
+                <w:bottom w:val="nil"/>
+                <w:right w:val="nil"/>
+                <w:between w:val="nil"/>
               </w:pBdr>
-              <w:shd w:fill="auto" w:val="clear"/>
-              <w:spacing w:after="0" w:before="0" w:line="240" w:lineRule="auto"/>
-              <w:ind w:left="0" w:right="0" w:firstLine="0"/>
-              <w:jc w:val="left"/>
+              <w:spacing w:line="240" w:lineRule="auto"/>
               <w:rPr>
-                <w:b w:val="1"/>
+                <w:b/>
                 <w:highlight w:val="green"/>
               </w:rPr>
             </w:pPr>
             <w:r>
               <w:rPr>
-                <w:b w:val="1"/>
+                <w:b/>
                 <w:highlight w:val="green"/>
-                <w:rtl w:val="0"/>
               </w:rPr>
-              <w:t xml:space="preserve">OK</w:t>
+              <w:t>OK</w:t>
             </w:r>
           </w:p>
         </w:tc>
       </w:tr>
       <w:tr>
-        <w:trPr>
-          <w:cantSplit w:val="0"/>
-          <w:tblHeader w:val="0"/>
-        </w:trPr>
         <w:tc>
           <w:tcPr>
-            <w:shd w:fill="auto" w:val="clear"/>
+            <w:tcW w:w="4530" w:type="dxa"/>
+            <w:shd w:val="clear" w:color="auto" w:fill="auto"/>
             <w:tcMar>
-              <w:top w:w="100.0" w:type="dxa"/>
-              <w:left w:w="100.0" w:type="dxa"/>
-              <w:bottom w:w="100.0" w:type="dxa"/>
-              <w:right w:w="100.0" w:type="dxa"/>
+              <w:top w:w="100" w:type="dxa"/>
+              <w:left w:w="100" w:type="dxa"/>
+              <w:bottom w:w="100" w:type="dxa"/>
+              <w:right w:w="100" w:type="dxa"/>
             </w:tcMar>
-            <w:vAlign w:val="top"/>
           </w:tcPr>
           <w:p>
             <w:pPr>
-              <w:keepNext w:val="0"/>
-              <w:keepLines w:val="0"/>
-              <w:pageBreakBefore w:val="0"/>
               <w:widowControl w:val="0"/>
               <w:pBdr>
-                <w:top w:space="0" w:sz="0" w:val="nil"/>
-                <w:left w:space="0" w:sz="0" w:val="nil"/>
-                <w:bottom w:space="0" w:sz="0" w:val="nil"/>
-                <w:right w:space="0" w:sz="0" w:val="nil"/>
-                <w:between w:space="0" w:sz="0" w:val="nil"/>
+                <w:top w:val="nil"/>
+                <w:left w:val="nil"/>
+                <w:bottom w:val="nil"/>
+                <w:right w:val="nil"/>
+                <w:between w:val="nil"/>
               </w:pBdr>
-              <w:shd w:fill="auto" w:val="clear"/>
-              <w:spacing w:after="0" w:before="0" w:line="240" w:lineRule="auto"/>
-              <w:ind w:left="0" w:right="0" w:firstLine="0"/>
-              <w:jc w:val="left"/>
-              <w:rPr/>
+              <w:spacing w:line="240" w:lineRule="auto"/>
             </w:pPr>
             <w:r>
-              <w:rPr>
-                <w:rtl w:val="0"/>
-              </w:rPr>
               <w:t xml:space="preserve">Criação do Banco de dados </w:t>
             </w:r>
           </w:p>
         </w:tc>
         <w:tc>
           <w:tcPr>
-            <w:shd w:fill="auto" w:val="clear"/>
+            <w:tcW w:w="4470" w:type="dxa"/>
+            <w:shd w:val="clear" w:color="auto" w:fill="auto"/>
             <w:tcMar>
-              <w:top w:w="100.0" w:type="dxa"/>
-              <w:left w:w="100.0" w:type="dxa"/>
-              <w:bottom w:w="100.0" w:type="dxa"/>
-              <w:right w:w="100.0" w:type="dxa"/>
+              <w:top w:w="100" w:type="dxa"/>
+              <w:left w:w="100" w:type="dxa"/>
+              <w:bottom w:w="100" w:type="dxa"/>
+              <w:right w:w="100" w:type="dxa"/>
             </w:tcMar>
-            <w:vAlign w:val="top"/>
           </w:tcPr>
           <w:p>
             <w:pPr>
-              <w:keepNext w:val="0"/>
-              <w:keepLines w:val="0"/>
-              <w:pageBreakBefore w:val="0"/>
               <w:widowControl w:val="0"/>
               <w:pBdr>
-                <w:top w:space="0" w:sz="0" w:val="nil"/>
-                <w:left w:space="0" w:sz="0" w:val="nil"/>
-                <w:bottom w:space="0" w:sz="0" w:val="nil"/>
-                <w:right w:space="0" w:sz="0" w:val="nil"/>
-                <w:between w:space="0" w:sz="0" w:val="nil"/>
+                <w:top w:val="nil"/>
+                <w:left w:val="nil"/>
+                <w:bottom w:val="nil"/>
+                <w:right w:val="nil"/>
+                <w:between w:val="nil"/>
               </w:pBdr>
-              <w:shd w:fill="auto" w:val="clear"/>
-              <w:spacing w:after="0" w:before="0" w:line="240" w:lineRule="auto"/>
-              <w:ind w:left="0" w:right="0" w:firstLine="0"/>
-              <w:jc w:val="left"/>
+              <w:spacing w:line="240" w:lineRule="auto"/>
               <w:rPr>
-                <w:b w:val="1"/>
+                <w:b/>
                 <w:highlight w:val="green"/>
               </w:rPr>
             </w:pPr>
             <w:r>
               <w:rPr>
-                <w:b w:val="1"/>
+                <w:b/>
                 <w:highlight w:val="green"/>
-                <w:rtl w:val="0"/>
               </w:rPr>
-              <w:t xml:space="preserve">OK</w:t>
+              <w:t>OK</w:t>
             </w:r>
           </w:p>
         </w:tc>
       </w:tr>
       <w:tr>
-        <w:trPr>
-          <w:cantSplit w:val="0"/>
-          <w:tblHeader w:val="0"/>
-        </w:trPr>
         <w:tc>
           <w:tcPr>
-            <w:shd w:fill="auto" w:val="clear"/>
+            <w:tcW w:w="4530" w:type="dxa"/>
+            <w:shd w:val="clear" w:color="auto" w:fill="auto"/>
             <w:tcMar>
-              <w:top w:w="100.0" w:type="dxa"/>
-              <w:left w:w="100.0" w:type="dxa"/>
-              <w:bottom w:w="100.0" w:type="dxa"/>
-              <w:right w:w="100.0" w:type="dxa"/>
+              <w:top w:w="100" w:type="dxa"/>
+              <w:left w:w="100" w:type="dxa"/>
+              <w:bottom w:w="100" w:type="dxa"/>
+              <w:right w:w="100" w:type="dxa"/>
             </w:tcMar>
-            <w:vAlign w:val="top"/>
           </w:tcPr>
           <w:p>
             <w:pPr>
-              <w:keepNext w:val="0"/>
-              <w:keepLines w:val="0"/>
-              <w:pageBreakBefore w:val="0"/>
               <w:widowControl w:val="0"/>
               <w:pBdr>
-                <w:top w:space="0" w:sz="0" w:val="nil"/>
-                <w:left w:space="0" w:sz="0" w:val="nil"/>
-                <w:bottom w:space="0" w:sz="0" w:val="nil"/>
-                <w:right w:space="0" w:sz="0" w:val="nil"/>
-                <w:between w:space="0" w:sz="0" w:val="nil"/>
+                <w:top w:val="nil"/>
+                <w:left w:val="nil"/>
+                <w:bottom w:val="nil"/>
+                <w:right w:val="nil"/>
+                <w:between w:val="nil"/>
               </w:pBdr>
-              <w:shd w:fill="auto" w:val="clear"/>
-              <w:spacing w:after="0" w:before="0" w:line="240" w:lineRule="auto"/>
-              <w:ind w:left="0" w:right="0" w:firstLine="0"/>
-              <w:jc w:val="left"/>
-              <w:rPr/>
+              <w:spacing w:line="240" w:lineRule="auto"/>
             </w:pPr>
             <w:r>
-              <w:rPr>
-                <w:rtl w:val="0"/>
-              </w:rPr>
-              <w:t xml:space="preserve">Caso de uso do cenário de gerenciamento de tarefas</w:t>
+              <w:t>Caso de uso do cenário de gerenciamento de tarefas</w:t>
             </w:r>
           </w:p>
         </w:tc>
         <w:tc>
           <w:tcPr>
-            <w:shd w:fill="auto" w:val="clear"/>
+            <w:tcW w:w="4470" w:type="dxa"/>
+            <w:shd w:val="clear" w:color="auto" w:fill="auto"/>
             <w:tcMar>
-              <w:top w:w="100.0" w:type="dxa"/>
-              <w:left w:w="100.0" w:type="dxa"/>
-              <w:bottom w:w="100.0" w:type="dxa"/>
-              <w:right w:w="100.0" w:type="dxa"/>
+              <w:top w:w="100" w:type="dxa"/>
+              <w:left w:w="100" w:type="dxa"/>
+              <w:bottom w:w="100" w:type="dxa"/>
+              <w:right w:w="100" w:type="dxa"/>
             </w:tcMar>
-            <w:vAlign w:val="top"/>
           </w:tcPr>
           <w:p>
             <w:pPr>
-              <w:keepNext w:val="0"/>
-              <w:keepLines w:val="0"/>
-              <w:pageBreakBefore w:val="0"/>
               <w:widowControl w:val="0"/>
               <w:pBdr>
-                <w:top w:space="0" w:sz="0" w:val="nil"/>
-                <w:left w:space="0" w:sz="0" w:val="nil"/>
-                <w:bottom w:space="0" w:sz="0" w:val="nil"/>
-                <w:right w:space="0" w:sz="0" w:val="nil"/>
-                <w:between w:space="0" w:sz="0" w:val="nil"/>
+                <w:top w:val="nil"/>
+                <w:left w:val="nil"/>
+                <w:bottom w:val="nil"/>
+                <w:right w:val="nil"/>
+                <w:between w:val="nil"/>
               </w:pBdr>
-              <w:shd w:fill="auto" w:val="clear"/>
-              <w:spacing w:after="0" w:before="0" w:line="240" w:lineRule="auto"/>
-              <w:ind w:left="0" w:right="0" w:firstLine="0"/>
-              <w:jc w:val="left"/>
+              <w:spacing w:line="240" w:lineRule="auto"/>
               <w:rPr>
-                <w:b w:val="1"/>
+                <w:b/>
                 <w:highlight w:val="green"/>
               </w:rPr>
             </w:pPr>
             <w:r>
               <w:rPr>
-                <w:b w:val="1"/>
+                <w:b/>
                 <w:highlight w:val="green"/>
-                <w:rtl w:val="0"/>
               </w:rPr>
-              <w:t xml:space="preserve">OK</w:t>
+              <w:t>OK</w:t>
             </w:r>
           </w:p>
         </w:tc>
       </w:tr>
       <w:tr>
-        <w:trPr>
-          <w:cantSplit w:val="0"/>
-          <w:tblHeader w:val="0"/>
-        </w:trPr>
         <w:tc>
           <w:tcPr>
-            <w:shd w:fill="auto" w:val="clear"/>
+            <w:tcW w:w="4530" w:type="dxa"/>
+            <w:shd w:val="clear" w:color="auto" w:fill="auto"/>
             <w:tcMar>
-              <w:top w:w="100.0" w:type="dxa"/>
-              <w:left w:w="100.0" w:type="dxa"/>
-              <w:bottom w:w="100.0" w:type="dxa"/>
-              <w:right w:w="100.0" w:type="dxa"/>
+              <w:top w:w="100" w:type="dxa"/>
+              <w:left w:w="100" w:type="dxa"/>
+              <w:bottom w:w="100" w:type="dxa"/>
+              <w:right w:w="100" w:type="dxa"/>
             </w:tcMar>
-            <w:vAlign w:val="top"/>
           </w:tcPr>
           <w:p>
             <w:pPr>
-              <w:keepNext w:val="0"/>
-              <w:keepLines w:val="0"/>
-              <w:pageBreakBefore w:val="0"/>
               <w:widowControl w:val="0"/>
               <w:pBdr>
-                <w:top w:space="0" w:sz="0" w:val="nil"/>
-                <w:left w:space="0" w:sz="0" w:val="nil"/>
-                <w:bottom w:space="0" w:sz="0" w:val="nil"/>
-                <w:right w:space="0" w:sz="0" w:val="nil"/>
-                <w:between w:space="0" w:sz="0" w:val="nil"/>
+                <w:top w:val="nil"/>
+                <w:left w:val="nil"/>
+                <w:bottom w:val="nil"/>
+                <w:right w:val="nil"/>
+                <w:between w:val="nil"/>
               </w:pBdr>
-              <w:shd w:fill="auto" w:val="clear"/>
-              <w:spacing w:after="0" w:before="0" w:line="240" w:lineRule="auto"/>
-              <w:ind w:left="0" w:right="0" w:firstLine="0"/>
-              <w:jc w:val="left"/>
-              <w:rPr/>
+              <w:spacing w:line="240" w:lineRule="auto"/>
             </w:pPr>
             <w:r>
-              <w:rPr>
-                <w:rtl w:val="0"/>
-              </w:rPr>
-              <w:t xml:space="preserve">Tela de cadastro de usuários</w:t>
+              <w:t>Tela de cadastro de usuários</w:t>
             </w:r>
           </w:p>
         </w:tc>
         <w:tc>
           <w:tcPr>
-            <w:shd w:fill="auto" w:val="clear"/>
+            <w:tcW w:w="4470" w:type="dxa"/>
+            <w:shd w:val="clear" w:color="auto" w:fill="auto"/>
             <w:tcMar>
-              <w:top w:w="100.0" w:type="dxa"/>
-              <w:left w:w="100.0" w:type="dxa"/>
-              <w:bottom w:w="100.0" w:type="dxa"/>
-              <w:right w:w="100.0" w:type="dxa"/>
+              <w:top w:w="100" w:type="dxa"/>
+              <w:left w:w="100" w:type="dxa"/>
+              <w:bottom w:w="100" w:type="dxa"/>
+              <w:right w:w="100" w:type="dxa"/>
             </w:tcMar>
-            <w:vAlign w:val="top"/>
           </w:tcPr>
           <w:p>
             <w:pPr>
@@ -1061,168 +773,120 @@
             </w:pPr>
             <w:r>
               <w:rPr>
-                <w:b w:val="1"/>
+                <w:b/>
                 <w:highlight w:val="green"/>
-                <w:rtl w:val="0"/>
               </w:rPr>
-              <w:t xml:space="preserve">OK</w:t>
-            </w:r>
-            <w:r>
-              <w:rPr>
-                <w:rtl w:val="0"/>
-              </w:rPr>
+              <w:t>OK</w:t>
             </w:r>
           </w:p>
         </w:tc>
       </w:tr>
       <w:tr>
-        <w:trPr>
-          <w:cantSplit w:val="0"/>
-          <w:tblHeader w:val="0"/>
-        </w:trPr>
         <w:tc>
           <w:tcPr>
-            <w:shd w:fill="auto" w:val="clear"/>
+            <w:tcW w:w="4530" w:type="dxa"/>
+            <w:shd w:val="clear" w:color="auto" w:fill="auto"/>
             <w:tcMar>
-              <w:top w:w="100.0" w:type="dxa"/>
-              <w:left w:w="100.0" w:type="dxa"/>
-              <w:bottom w:w="100.0" w:type="dxa"/>
-              <w:right w:w="100.0" w:type="dxa"/>
+              <w:top w:w="100" w:type="dxa"/>
+              <w:left w:w="100" w:type="dxa"/>
+              <w:bottom w:w="100" w:type="dxa"/>
+              <w:right w:w="100" w:type="dxa"/>
             </w:tcMar>
-            <w:vAlign w:val="top"/>
           </w:tcPr>
           <w:p>
             <w:pPr>
-              <w:keepNext w:val="0"/>
-              <w:keepLines w:val="0"/>
-              <w:pageBreakBefore w:val="0"/>
               <w:widowControl w:val="0"/>
               <w:pBdr>
-                <w:top w:space="0" w:sz="0" w:val="nil"/>
-                <w:left w:space="0" w:sz="0" w:val="nil"/>
-                <w:bottom w:space="0" w:sz="0" w:val="nil"/>
-                <w:right w:space="0" w:sz="0" w:val="nil"/>
-                <w:between w:space="0" w:sz="0" w:val="nil"/>
+                <w:top w:val="nil"/>
+                <w:left w:val="nil"/>
+                <w:bottom w:val="nil"/>
+                <w:right w:val="nil"/>
+                <w:between w:val="nil"/>
               </w:pBdr>
-              <w:shd w:fill="auto" w:val="clear"/>
-              <w:spacing w:after="0" w:before="0" w:line="240" w:lineRule="auto"/>
-              <w:ind w:left="0" w:right="0" w:firstLine="0"/>
-              <w:jc w:val="left"/>
-              <w:rPr/>
+              <w:spacing w:line="240" w:lineRule="auto"/>
             </w:pPr>
             <w:r>
-              <w:rPr>
-                <w:rtl w:val="0"/>
-              </w:rPr>
               <w:t xml:space="preserve">Tela de cadastro de tarefas </w:t>
             </w:r>
           </w:p>
         </w:tc>
         <w:tc>
           <w:tcPr>
-            <w:shd w:fill="auto" w:val="clear"/>
+            <w:tcW w:w="4470" w:type="dxa"/>
+            <w:shd w:val="clear" w:color="auto" w:fill="auto"/>
             <w:tcMar>
-              <w:top w:w="100.0" w:type="dxa"/>
-              <w:left w:w="100.0" w:type="dxa"/>
-              <w:bottom w:w="100.0" w:type="dxa"/>
-              <w:right w:w="100.0" w:type="dxa"/>
+              <w:top w:w="100" w:type="dxa"/>
+              <w:left w:w="100" w:type="dxa"/>
+              <w:bottom w:w="100" w:type="dxa"/>
+              <w:right w:w="100" w:type="dxa"/>
             </w:tcMar>
-            <w:vAlign w:val="top"/>
           </w:tcPr>
           <w:p>
             <w:pPr>
               <w:widowControl w:val="0"/>
               <w:spacing w:line="240" w:lineRule="auto"/>
-              <w:rPr/>
             </w:pPr>
             <w:r>
               <w:rPr>
-                <w:b w:val="1"/>
+                <w:b/>
                 <w:highlight w:val="green"/>
-                <w:rtl w:val="0"/>
               </w:rPr>
-              <w:t xml:space="preserve">OK</w:t>
-            </w:r>
-            <w:r>
-              <w:rPr>
-                <w:rtl w:val="0"/>
-              </w:rPr>
+              <w:t>OK</w:t>
             </w:r>
           </w:p>
         </w:tc>
       </w:tr>
       <w:tr>
-        <w:trPr>
-          <w:cantSplit w:val="0"/>
-          <w:tblHeader w:val="0"/>
-        </w:trPr>
         <w:tc>
           <w:tcPr>
-            <w:shd w:fill="auto" w:val="clear"/>
+            <w:tcW w:w="4530" w:type="dxa"/>
+            <w:shd w:val="clear" w:color="auto" w:fill="auto"/>
             <w:tcMar>
-              <w:top w:w="100.0" w:type="dxa"/>
-              <w:left w:w="100.0" w:type="dxa"/>
-              <w:bottom w:w="100.0" w:type="dxa"/>
-              <w:right w:w="100.0" w:type="dxa"/>
+              <w:top w:w="100" w:type="dxa"/>
+              <w:left w:w="100" w:type="dxa"/>
+              <w:bottom w:w="100" w:type="dxa"/>
+              <w:right w:w="100" w:type="dxa"/>
             </w:tcMar>
-            <w:vAlign w:val="top"/>
           </w:tcPr>
           <w:p>
             <w:pPr>
-              <w:keepNext w:val="0"/>
-              <w:keepLines w:val="0"/>
-              <w:pageBreakBefore w:val="0"/>
               <w:widowControl w:val="0"/>
               <w:pBdr>
-                <w:top w:space="0" w:sz="0" w:val="nil"/>
-                <w:left w:space="0" w:sz="0" w:val="nil"/>
-                <w:bottom w:space="0" w:sz="0" w:val="nil"/>
-                <w:right w:space="0" w:sz="0" w:val="nil"/>
-                <w:between w:space="0" w:sz="0" w:val="nil"/>
+                <w:top w:val="nil"/>
+                <w:left w:val="nil"/>
+                <w:bottom w:val="nil"/>
+                <w:right w:val="nil"/>
+                <w:between w:val="nil"/>
               </w:pBdr>
-              <w:shd w:fill="auto" w:val="clear"/>
-              <w:spacing w:after="0" w:before="0" w:line="240" w:lineRule="auto"/>
-              <w:ind w:left="0" w:right="0" w:firstLine="0"/>
-              <w:jc w:val="left"/>
-              <w:rPr/>
+              <w:spacing w:line="240" w:lineRule="auto"/>
             </w:pPr>
             <w:r>
-              <w:rPr>
-                <w:rtl w:val="0"/>
-              </w:rPr>
-              <w:t xml:space="preserve">Tela de gerenciamento de tarefas</w:t>
+              <w:t>Tela de gerenciamento de tarefas</w:t>
             </w:r>
           </w:p>
         </w:tc>
         <w:tc>
           <w:tcPr>
-            <w:shd w:fill="auto" w:val="clear"/>
+            <w:tcW w:w="4470" w:type="dxa"/>
+            <w:shd w:val="clear" w:color="auto" w:fill="auto"/>
             <w:tcMar>
-              <w:top w:w="100.0" w:type="dxa"/>
-              <w:left w:w="100.0" w:type="dxa"/>
-              <w:bottom w:w="100.0" w:type="dxa"/>
-              <w:right w:w="100.0" w:type="dxa"/>
+              <w:top w:w="100" w:type="dxa"/>
+              <w:left w:w="100" w:type="dxa"/>
+              <w:bottom w:w="100" w:type="dxa"/>
+              <w:right w:w="100" w:type="dxa"/>
             </w:tcMar>
-            <w:vAlign w:val="top"/>
           </w:tcPr>
           <w:p>
             <w:pPr>
               <w:widowControl w:val="0"/>
               <w:spacing w:line="240" w:lineRule="auto"/>
-              <w:rPr/>
             </w:pPr>
             <w:r>
               <w:rPr>
-                <w:b w:val="1"/>
+                <w:b/>
                 <w:highlight w:val="green"/>
-                <w:rtl w:val="0"/>
               </w:rPr>
-              <w:t xml:space="preserve">OK</w:t>
-            </w:r>
-            <w:r>
-              <w:rPr>
-                <w:rtl w:val="0"/>
-              </w:rPr>
+              <w:t>OK</w:t>
             </w:r>
           </w:p>
         </w:tc>
@@ -1230,14 +894,8 @@
     </w:tbl>
     <w:p>
       <w:pPr>
-        <w:spacing w:after="240" w:before="240" w:lineRule="auto"/>
-        <w:rPr/>
-      </w:pPr>
-      <w:r>
-        <w:rPr>
-          <w:rtl w:val="0"/>
-        </w:rPr>
-      </w:r>
+        <w:spacing w:before="240" w:after="240"/>
+      </w:pPr>
     </w:p>
     <w:p>
       <w:pPr>
@@ -1246,11 +904,6 @@
           <w:szCs w:val="24"/>
         </w:rPr>
       </w:pPr>
-      <w:r>
-        <w:rPr>
-          <w:rtl w:val="0"/>
-        </w:rPr>
-      </w:r>
     </w:p>
     <w:p>
       <w:pPr>
@@ -1259,11 +912,6 @@
           <w:szCs w:val="24"/>
         </w:rPr>
       </w:pPr>
-      <w:r>
-        <w:rPr>
-          <w:rtl w:val="0"/>
-        </w:rPr>
-      </w:r>
     </w:p>
     <w:p>
       <w:pPr>
@@ -1272,55 +920,47 @@
           <w:szCs w:val="24"/>
         </w:rPr>
       </w:pPr>
-      <w:r>
-        <w:rPr>
-          <w:rtl w:val="0"/>
-        </w:rPr>
-      </w:r>
-    </w:p>
-    <w:p>
-      <w:pPr>
-        <w:rPr>
-          <w:b w:val="1"/>
+    </w:p>
+    <w:p>
+      <w:pPr>
+        <w:rPr>
+          <w:b/>
           <w:sz w:val="48"/>
           <w:szCs w:val="48"/>
         </w:rPr>
       </w:pPr>
-      <w:r>
-        <w:rPr>
-          <w:rtl w:val="0"/>
-        </w:rPr>
-      </w:r>
-    </w:p>
-    <w:p>
-      <w:pPr>
-        <w:rPr>
-          <w:b w:val="1"/>
+    </w:p>
+    <w:p>
+      <w:pPr>
+        <w:rPr>
+          <w:b/>
           <w:sz w:val="48"/>
           <w:szCs w:val="48"/>
         </w:rPr>
       </w:pPr>
       <w:r>
         <w:rPr>
-          <w:b w:val="1"/>
+          <w:b/>
+          <w:noProof/>
           <w:sz w:val="48"/>
           <w:szCs w:val="48"/>
         </w:rPr>
         <w:drawing>
-          <wp:inline distB="114300" distT="114300" distL="114300" distR="114300">
+          <wp:inline distT="114300" distB="114300" distL="114300" distR="114300">
             <wp:extent cx="5731200" cy="2273300"/>
-            <wp:effectExtent b="0" l="0" r="0" t="0"/>
+            <wp:effectExtent l="0" t="0" r="0" b="0"/>
             <wp:docPr id="1" name="image1.jpg"/>
-            <a:graphic>
+            <wp:cNvGraphicFramePr/>
+            <a:graphic xmlns:a="http://schemas.openxmlformats.org/drawingml/2006/main">
               <a:graphicData uri="http://schemas.openxmlformats.org/drawingml/2006/picture">
-                <pic:pic>
+                <pic:pic xmlns:pic="http://schemas.openxmlformats.org/drawingml/2006/picture">
                   <pic:nvPicPr>
                     <pic:cNvPr id="0" name="image1.jpg"/>
                     <pic:cNvPicPr preferRelativeResize="0"/>
                   </pic:nvPicPr>
                   <pic:blipFill>
-                    <a:blip r:embed="rId6"/>
-                    <a:srcRect b="0" l="0" r="0" t="0"/>
+                    <a:blip r:embed="rId5"/>
+                    <a:srcRect/>
                     <a:stretch>
                       <a:fillRect/>
                     </a:stretch>
@@ -1330,7 +970,9 @@
                       <a:off x="0" y="0"/>
                       <a:ext cx="5731200" cy="2273300"/>
                     </a:xfrm>
-                    <a:prstGeom prst="rect"/>
+                    <a:prstGeom prst="rect">
+                      <a:avLst/>
+                    </a:prstGeom>
                     <a:ln/>
                   </pic:spPr>
                 </pic:pic>
@@ -1339,96 +981,76 @@
           </wp:inline>
         </w:drawing>
       </w:r>
-      <w:r>
-        <w:rPr>
-          <w:rtl w:val="0"/>
-        </w:rPr>
-      </w:r>
-    </w:p>
-    <w:p>
-      <w:pPr>
-        <w:rPr>
-          <w:b w:val="1"/>
+    </w:p>
+    <w:p>
+      <w:pPr>
+        <w:rPr>
+          <w:b/>
           <w:sz w:val="48"/>
           <w:szCs w:val="48"/>
         </w:rPr>
       </w:pPr>
-      <w:r>
-        <w:rPr>
-          <w:rtl w:val="0"/>
-        </w:rPr>
-      </w:r>
-    </w:p>
-    <w:p>
-      <w:pPr>
-        <w:rPr/>
-      </w:pPr>
-      <w:r>
-        <w:rPr>
-          <w:b w:val="1"/>
+    </w:p>
+    <w:p>
+      <w:r>
+        <w:rPr>
+          <w:b/>
           <w:sz w:val="48"/>
           <w:szCs w:val="48"/>
-          <w:rtl w:val="0"/>
-        </w:rPr>
-        <w:br w:type="textWrapping"/>
-      </w:r>
-      <w:r>
-        <w:rPr>
-          <w:b w:val="1"/>
+        </w:rPr>
+        <w:br/>
+      </w:r>
+      <w:bookmarkStart w:id="0" w:name="_GoBack"/>
+      <w:bookmarkEnd w:id="0"/>
+      <w:r>
+        <w:rPr>
+          <w:b/>
+          <w:noProof/>
           <w:sz w:val="48"/>
           <w:szCs w:val="48"/>
         </w:rPr>
-        <w:drawing>
-          <wp:inline distB="114300" distT="114300" distL="114300" distR="114300">
-            <wp:extent cx="5731200" cy="3136900"/>
-            <wp:effectExtent b="0" l="0" r="0" t="0"/>
-            <wp:docPr id="2" name="image2.jpg"/>
-            <a:graphic>
-              <a:graphicData uri="http://schemas.openxmlformats.org/drawingml/2006/picture">
-                <pic:pic>
-                  <pic:nvPicPr>
-                    <pic:cNvPr id="0" name="image2.jpg"/>
-                    <pic:cNvPicPr preferRelativeResize="0"/>
-                  </pic:nvPicPr>
-                  <pic:blipFill>
-                    <a:blip r:embed="rId7"/>
-                    <a:srcRect b="0" l="0" r="0" t="0"/>
-                    <a:stretch>
-                      <a:fillRect/>
-                    </a:stretch>
-                  </pic:blipFill>
-                  <pic:spPr>
-                    <a:xfrm>
-                      <a:off x="0" y="0"/>
-                      <a:ext cx="5731200" cy="3136900"/>
-                    </a:xfrm>
-                    <a:prstGeom prst="rect"/>
-                    <a:ln/>
-                  </pic:spPr>
-                </pic:pic>
-              </a:graphicData>
-            </a:graphic>
-          </wp:inline>
-        </w:drawing>
-      </w:r>
-      <w:r>
-        <w:rPr>
-          <w:rtl w:val="0"/>
-        </w:rPr>
+        <w:pict>
+          <v:shapetype id="_x0000_t75" coordsize="21600,21600" o:spt="75" o:preferrelative="t" path="m@4@5l@4@11@9@11@9@5xe" filled="f" stroked="f">
+            <v:stroke joinstyle="miter"/>
+            <v:formulas>
+              <v:f eqn="if lineDrawn pixelLineWidth 0"/>
+              <v:f eqn="sum @0 1 0"/>
+              <v:f eqn="sum 0 0 @1"/>
+              <v:f eqn="prod @2 1 2"/>
+              <v:f eqn="prod @3 21600 pixelWidth"/>
+              <v:f eqn="prod @3 21600 pixelHeight"/>
+              <v:f eqn="sum @0 0 1"/>
+              <v:f eqn="prod @6 1 2"/>
+              <v:f eqn="prod @7 21600 pixelWidth"/>
+              <v:f eqn="sum @8 21600 0"/>
+              <v:f eqn="prod @7 21600 pixelHeight"/>
+              <v:f eqn="sum @10 21600 0"/>
+            </v:formulas>
+            <v:path o:extrusionok="f" gradientshapeok="t" o:connecttype="rect"/>
+            <o:lock v:ext="edit" aspectratio="t"/>
+          </v:shapetype>
+          <v:shape id="_x0000_i1025" type="#_x0000_t75" style="width:451.5pt;height:238.5pt">
+            <v:imagedata r:id="rId6" o:title="Modelo-Lógico-SAEP"/>
+          </v:shape>
+        </w:pict>
       </w:r>
     </w:p>
     <w:sectPr>
-      <w:pgSz w:h="16834" w:w="11909" w:orient="portrait"/>
-      <w:pgMar w:bottom="1440" w:top="1440" w:left="1440" w:right="1440" w:header="720" w:footer="720"/>
+      <w:pgSz w:w="11909" w:h="16834"/>
+      <w:pgMar w:top="1440" w:right="1440" w:bottom="1440" w:left="1440" w:header="720" w:footer="720" w:gutter="0"/>
       <w:pgNumType w:start="1"/>
+      <w:cols w:space="720"/>
     </w:sectPr>
   </w:body>
 </w:document>
 </file>
 
 <file path=word/numbering.xml><?xml version="1.0" encoding="utf-8"?>
-<w:numbering xmlns:mc="http://schemas.openxmlformats.org/markup-compatibility/2006" xmlns:o="urn:schemas-microsoft-com:office:office" xmlns:r="http://schemas.openxmlformats.org/officeDocument/2006/relationships" xmlns:m="http://schemas.openxmlformats.org/officeDocument/2006/math" xmlns:v="urn:schemas-microsoft-com:vml" xmlns:wp="http://schemas.openxmlformats.org/drawingml/2006/wordprocessingDrawing" xmlns:w10="urn:schemas-microsoft-com:office:word" xmlns:w="http://schemas.openxmlformats.org/wordprocessingml/2006/main" xmlns:wne="http://schemas.microsoft.com/office/word/2006/wordml" xmlns:sl="http://schemas.openxmlformats.org/schemaLibrary/2006/main" xmlns:a="http://schemas.openxmlformats.org/drawingml/2006/main" xmlns:pic="http://schemas.openxmlformats.org/drawingml/2006/picture" xmlns:c="http://schemas.openxmlformats.org/drawingml/2006/chart" xmlns:lc="http://schemas.openxmlformats.org/drawingml/2006/lockedCanvas" xmlns:dgm="http://schemas.openxmlformats.org/drawingml/2006/diagram" xmlns:wps="http://schemas.microsoft.com/office/word/2010/wordprocessingShape" xmlns:wpg="http://schemas.microsoft.com/office/word/2010/wordprocessingGroup" xmlns:w14="http://schemas.microsoft.com/office/word/2010/wordml" xmlns:w15="http://schemas.microsoft.com/office/word/2012/wordml" xmlns:w16="http://schemas.microsoft.com/office/word/2018/wordml" xmlns:w16cex="http://schemas.microsoft.com/office/word/2018/wordml/cex" xmlns:w16cid="http://schemas.microsoft.com/office/word/2016/wordml/cid" xmlns="http://schemas.microsoft.com/office/tasks/2019/documenttasks" xmlns:cr="http://schemas.microsoft.com/office/comments/2020/reactions">
-  <w:abstractNum w:abstractNumId="1">
+<w:numbering xmlns:wpc="http://schemas.microsoft.com/office/word/2010/wordprocessingCanvas" xmlns:cx="http://schemas.microsoft.com/office/drawing/2014/chartex" xmlns:cx1="http://schemas.microsoft.com/office/drawing/2015/9/8/chartex" xmlns:mc="http://schemas.openxmlformats.org/markup-compatibility/2006" xmlns:o="urn:schemas-microsoft-com:office:office" xmlns:r="http://schemas.openxmlformats.org/officeDocument/2006/relationships" xmlns:m="http://schemas.openxmlformats.org/officeDocument/2006/math" xmlns:v="urn:schemas-microsoft-com:vml" xmlns:wp14="http://schemas.microsoft.com/office/word/2010/wordprocessingDrawing" xmlns:wp="http://schemas.openxmlformats.org/drawingml/2006/wordprocessingDrawing" xmlns:w10="urn:schemas-microsoft-com:office:word" xmlns:w="http://schemas.openxmlformats.org/wordprocessingml/2006/main" xmlns:w14="http://schemas.microsoft.com/office/word/2010/wordml" xmlns:w15="http://schemas.microsoft.com/office/word/2012/wordml" xmlns:w16se="http://schemas.microsoft.com/office/word/2015/wordml/symex" xmlns:wpg="http://schemas.microsoft.com/office/word/2010/wordprocessingGroup" xmlns:wpi="http://schemas.microsoft.com/office/word/2010/wordprocessingInk" xmlns:wne="http://schemas.microsoft.com/office/word/2006/wordml" xmlns:wps="http://schemas.microsoft.com/office/word/2010/wordprocessingShape" mc:Ignorable="w14 w15 w16se wp14">
+  <w:abstractNum w:abstractNumId="0" w15:restartNumberingAfterBreak="0">
+    <w:nsid w:val="08D200C7"/>
+    <w:multiLevelType w:val="multilevel"/>
+    <w:tmpl w:val="F7204D88"/>
     <w:lvl w:ilvl="0">
       <w:start w:val="1"/>
       <w:numFmt w:val="bullet"/>
@@ -1538,7 +1160,10 @@
       </w:rPr>
     </w:lvl>
   </w:abstractNum>
-  <w:abstractNum w:abstractNumId="2">
+  <w:abstractNum w:abstractNumId="1" w15:restartNumberingAfterBreak="0">
+    <w:nsid w:val="0AC66DD8"/>
+    <w:multiLevelType w:val="multilevel"/>
+    <w:tmpl w:val="92CE777E"/>
     <w:lvl w:ilvl="0">
       <w:start w:val="1"/>
       <w:numFmt w:val="bullet"/>
@@ -1648,7 +1273,10 @@
       </w:rPr>
     </w:lvl>
   </w:abstractNum>
-  <w:abstractNum w:abstractNumId="3">
+  <w:abstractNum w:abstractNumId="2" w15:restartNumberingAfterBreak="0">
+    <w:nsid w:val="2B1E493A"/>
+    <w:multiLevelType w:val="multilevel"/>
+    <w:tmpl w:val="1A741886"/>
     <w:lvl w:ilvl="0">
       <w:start w:val="1"/>
       <w:numFmt w:val="bullet"/>
@@ -1758,7 +1386,10 @@
       </w:rPr>
     </w:lvl>
   </w:abstractNum>
-  <w:abstractNum w:abstractNumId="4">
+  <w:abstractNum w:abstractNumId="3" w15:restartNumberingAfterBreak="0">
+    <w:nsid w:val="2E2F730E"/>
+    <w:multiLevelType w:val="multilevel"/>
+    <w:tmpl w:val="4C06E5A4"/>
     <w:lvl w:ilvl="0">
       <w:start w:val="1"/>
       <w:numFmt w:val="bullet"/>
@@ -1868,7 +1499,10 @@
       </w:rPr>
     </w:lvl>
   </w:abstractNum>
-  <w:abstractNum w:abstractNumId="5">
+  <w:abstractNum w:abstractNumId="4" w15:restartNumberingAfterBreak="0">
+    <w:nsid w:val="5B534D54"/>
+    <w:multiLevelType w:val="multilevel"/>
+    <w:tmpl w:val="AA32E926"/>
     <w:lvl w:ilvl="0">
       <w:start w:val="1"/>
       <w:numFmt w:val="bullet"/>
@@ -1978,7 +1612,10 @@
       </w:rPr>
     </w:lvl>
   </w:abstractNum>
-  <w:abstractNum w:abstractNumId="6">
+  <w:abstractNum w:abstractNumId="5" w15:restartNumberingAfterBreak="0">
+    <w:nsid w:val="5EA11D7B"/>
+    <w:multiLevelType w:val="multilevel"/>
+    <w:tmpl w:val="7EAAE5B8"/>
     <w:lvl w:ilvl="0">
       <w:start w:val="1"/>
       <w:numFmt w:val="bullet"/>
@@ -2088,7 +1725,10 @@
       </w:rPr>
     </w:lvl>
   </w:abstractNum>
-  <w:abstractNum w:abstractNumId="7">
+  <w:abstractNum w:abstractNumId="6" w15:restartNumberingAfterBreak="0">
+    <w:nsid w:val="69244F87"/>
+    <w:multiLevelType w:val="multilevel"/>
+    <w:tmpl w:val="62CA6002"/>
     <w:lvl w:ilvl="0">
       <w:start w:val="1"/>
       <w:numFmt w:val="bullet"/>
@@ -2198,7 +1838,10 @@
       </w:rPr>
     </w:lvl>
   </w:abstractNum>
-  <w:abstractNum w:abstractNumId="8">
+  <w:abstractNum w:abstractNumId="7" w15:restartNumberingAfterBreak="0">
+    <w:nsid w:val="723C330F"/>
+    <w:multiLevelType w:val="multilevel"/>
+    <w:tmpl w:val="0ED69178"/>
     <w:lvl w:ilvl="0">
       <w:start w:val="1"/>
       <w:numFmt w:val="bullet"/>
@@ -2309,41 +1952,41 @@
     </w:lvl>
   </w:abstractNum>
   <w:num w:numId="1">
+    <w:abstractNumId w:val="0"/>
+  </w:num>
+  <w:num w:numId="2">
+    <w:abstractNumId w:val="6"/>
+  </w:num>
+  <w:num w:numId="3">
+    <w:abstractNumId w:val="4"/>
+  </w:num>
+  <w:num w:numId="4">
+    <w:abstractNumId w:val="7"/>
+  </w:num>
+  <w:num w:numId="5">
     <w:abstractNumId w:val="1"/>
   </w:num>
-  <w:num w:numId="2">
-    <w:abstractNumId w:val="2"/>
+  <w:num w:numId="6">
+    <w:abstractNumId w:val="5"/>
   </w:num>
-  <w:num w:numId="3">
+  <w:num w:numId="7">
     <w:abstractNumId w:val="3"/>
   </w:num>
-  <w:num w:numId="4">
-    <w:abstractNumId w:val="4"/>
-  </w:num>
-  <w:num w:numId="5">
-    <w:abstractNumId w:val="5"/>
-  </w:num>
-  <w:num w:numId="6">
-    <w:abstractNumId w:val="6"/>
-  </w:num>
-  <w:num w:numId="7">
-    <w:abstractNumId w:val="7"/>
-  </w:num>
   <w:num w:numId="8">
-    <w:abstractNumId w:val="8"/>
+    <w:abstractNumId w:val="2"/>
   </w:num>
 </w:numbering>
 </file>
 
 <file path=word/styles.xml><?xml version="1.0" encoding="utf-8"?>
-<w:styles xmlns:mc="http://schemas.openxmlformats.org/markup-compatibility/2006" xmlns:o="urn:schemas-microsoft-com:office:office" xmlns:r="http://schemas.openxmlformats.org/officeDocument/2006/relationships" xmlns:m="http://schemas.openxmlformats.org/officeDocument/2006/math" xmlns:v="urn:schemas-microsoft-com:vml" xmlns:wp="http://schemas.openxmlformats.org/drawingml/2006/wordprocessingDrawing" xmlns:w10="urn:schemas-microsoft-com:office:word" xmlns:w="http://schemas.openxmlformats.org/wordprocessingml/2006/main" xmlns:wne="http://schemas.microsoft.com/office/word/2006/wordml" xmlns:sl="http://schemas.openxmlformats.org/schemaLibrary/2006/main" xmlns:a="http://schemas.openxmlformats.org/drawingml/2006/main" xmlns:pic="http://schemas.openxmlformats.org/drawingml/2006/picture" xmlns:c="http://schemas.openxmlformats.org/drawingml/2006/chart" xmlns:lc="http://schemas.openxmlformats.org/drawingml/2006/lockedCanvas" xmlns:dgm="http://schemas.openxmlformats.org/drawingml/2006/diagram" xmlns:wps="http://schemas.microsoft.com/office/word/2010/wordprocessingShape" xmlns:wpg="http://schemas.microsoft.com/office/word/2010/wordprocessingGroup" xmlns:w14="http://schemas.microsoft.com/office/word/2010/wordml" xmlns:w15="http://schemas.microsoft.com/office/word/2012/wordml" xmlns:w16="http://schemas.microsoft.com/office/word/2018/wordml" xmlns:w16cex="http://schemas.microsoft.com/office/word/2018/wordml/cex" xmlns:w16cid="http://schemas.microsoft.com/office/word/2016/wordml/cid" xmlns="http://schemas.microsoft.com/office/tasks/2019/documenttasks" xmlns:cr="http://schemas.microsoft.com/office/comments/2020/reactions">
+<w:styles xmlns:mc="http://schemas.openxmlformats.org/markup-compatibility/2006" xmlns:r="http://schemas.openxmlformats.org/officeDocument/2006/relationships" xmlns:w="http://schemas.openxmlformats.org/wordprocessingml/2006/main" xmlns:w14="http://schemas.microsoft.com/office/word/2010/wordml" xmlns:w15="http://schemas.microsoft.com/office/word/2012/wordml" xmlns:w16se="http://schemas.microsoft.com/office/word/2015/wordml/symex" mc:Ignorable="w14 w15 w16se">
   <w:docDefaults>
     <w:rPrDefault>
       <w:rPr>
-        <w:rFonts w:ascii="Arial" w:cs="Arial" w:eastAsia="Arial" w:hAnsi="Arial"/>
+        <w:rFonts w:ascii="Arial" w:eastAsia="Arial" w:hAnsi="Arial" w:cs="Arial"/>
         <w:sz w:val="22"/>
         <w:szCs w:val="22"/>
-        <w:lang w:val="pt_BR"/>
+        <w:lang w:val="pt-BR" w:eastAsia="pt-BR" w:bidi="ar-SA"/>
       </w:rPr>
     </w:rPrDefault>
     <w:pPrDefault>
@@ -2352,69 +1995,437 @@
       </w:pPr>
     </w:pPrDefault>
   </w:docDefaults>
-  <w:style w:type="paragraph" w:styleId="Normal" w:default="1">
-    <w:name w:val="normal"/>
+  <w:latentStyles w:defLockedState="0" w:defUIPriority="99" w:defSemiHidden="0" w:defUnhideWhenUsed="0" w:defQFormat="0" w:count="371">
+    <w:lsdException w:name="Normal" w:uiPriority="0" w:qFormat="1"/>
+    <w:lsdException w:name="heading 1" w:uiPriority="9" w:qFormat="1"/>
+    <w:lsdException w:name="heading 2" w:semiHidden="1" w:uiPriority="9" w:unhideWhenUsed="1" w:qFormat="1"/>
+    <w:lsdException w:name="heading 3" w:semiHidden="1" w:uiPriority="9" w:unhideWhenUsed="1" w:qFormat="1"/>
+    <w:lsdException w:name="heading 4" w:semiHidden="1" w:uiPriority="9" w:unhideWhenUsed="1" w:qFormat="1"/>
+    <w:lsdException w:name="heading 5" w:semiHidden="1" w:uiPriority="9" w:unhideWhenUsed="1" w:qFormat="1"/>
+    <w:lsdException w:name="heading 6" w:semiHidden="1" w:uiPriority="9" w:unhideWhenUsed="1" w:qFormat="1"/>
+    <w:lsdException w:name="heading 7" w:semiHidden="1" w:uiPriority="9" w:unhideWhenUsed="1" w:qFormat="1"/>
+    <w:lsdException w:name="heading 8" w:semiHidden="1" w:uiPriority="9" w:unhideWhenUsed="1" w:qFormat="1"/>
+    <w:lsdException w:name="heading 9" w:semiHidden="1" w:uiPriority="9" w:unhideWhenUsed="1" w:qFormat="1"/>
+    <w:lsdException w:name="index 1" w:semiHidden="1" w:unhideWhenUsed="1"/>
+    <w:lsdException w:name="index 2" w:semiHidden="1" w:unhideWhenUsed="1"/>
+    <w:lsdException w:name="index 3" w:semiHidden="1" w:unhideWhenUsed="1"/>
+    <w:lsdException w:name="index 4" w:semiHidden="1" w:unhideWhenUsed="1"/>
+    <w:lsdException w:name="index 5" w:semiHidden="1" w:unhideWhenUsed="1"/>
+    <w:lsdException w:name="index 6" w:semiHidden="1" w:unhideWhenUsed="1"/>
+    <w:lsdException w:name="index 7" w:semiHidden="1" w:unhideWhenUsed="1"/>
+    <w:lsdException w:name="index 8" w:semiHidden="1" w:unhideWhenUsed="1"/>
+    <w:lsdException w:name="index 9" w:semiHidden="1" w:unhideWhenUsed="1"/>
+    <w:lsdException w:name="toc 1" w:semiHidden="1" w:uiPriority="39" w:unhideWhenUsed="1"/>
+    <w:lsdException w:name="toc 2" w:semiHidden="1" w:uiPriority="39" w:unhideWhenUsed="1"/>
+    <w:lsdException w:name="toc 3" w:semiHidden="1" w:uiPriority="39" w:unhideWhenUsed="1"/>
+    <w:lsdException w:name="toc 4" w:semiHidden="1" w:uiPriority="39" w:unhideWhenUsed="1"/>
+    <w:lsdException w:name="toc 5" w:semiHidden="1" w:uiPriority="39" w:unhideWhenUsed="1"/>
+    <w:lsdException w:name="toc 6" w:semiHidden="1" w:uiPriority="39" w:unhideWhenUsed="1"/>
+    <w:lsdException w:name="toc 7" w:semiHidden="1" w:uiPriority="39" w:unhideWhenUsed="1"/>
+    <w:lsdException w:name="toc 8" w:semiHidden="1" w:uiPriority="39" w:unhideWhenUsed="1"/>
+    <w:lsdException w:name="toc 9" w:semiHidden="1" w:uiPriority="39" w:unhideWhenUsed="1"/>
+    <w:lsdException w:name="Normal Indent" w:semiHidden="1" w:unhideWhenUsed="1"/>
+    <w:lsdException w:name="footnote text" w:semiHidden="1" w:unhideWhenUsed="1"/>
+    <w:lsdException w:name="annotation text" w:semiHidden="1" w:unhideWhenUsed="1"/>
+    <w:lsdException w:name="header" w:semiHidden="1" w:unhideWhenUsed="1"/>
+    <w:lsdException w:name="footer" w:semiHidden="1" w:unhideWhenUsed="1"/>
+    <w:lsdException w:name="index heading" w:semiHidden="1" w:unhideWhenUsed="1"/>
+    <w:lsdException w:name="caption" w:semiHidden="1" w:uiPriority="35" w:unhideWhenUsed="1" w:qFormat="1"/>
+    <w:lsdException w:name="table of figures" w:semiHidden="1" w:unhideWhenUsed="1"/>
+    <w:lsdException w:name="envelope address" w:semiHidden="1" w:unhideWhenUsed="1"/>
+    <w:lsdException w:name="envelope return" w:semiHidden="1" w:unhideWhenUsed="1"/>
+    <w:lsdException w:name="footnote reference" w:semiHidden="1" w:unhideWhenUsed="1"/>
+    <w:lsdException w:name="annotation reference" w:semiHidden="1" w:unhideWhenUsed="1"/>
+    <w:lsdException w:name="line number" w:semiHidden="1" w:unhideWhenUsed="1"/>
+    <w:lsdException w:name="page number" w:semiHidden="1" w:unhideWhenUsed="1"/>
+    <w:lsdException w:name="endnote reference" w:semiHidden="1" w:unhideWhenUsed="1"/>
+    <w:lsdException w:name="endnote text" w:semiHidden="1" w:unhideWhenUsed="1"/>
+    <w:lsdException w:name="table of authorities" w:semiHidden="1" w:unhideWhenUsed="1"/>
+    <w:lsdException w:name="macro" w:semiHidden="1" w:unhideWhenUsed="1"/>
+    <w:lsdException w:name="toa heading" w:semiHidden="1" w:unhideWhenUsed="1"/>
+    <w:lsdException w:name="List" w:semiHidden="1" w:unhideWhenUsed="1"/>
+    <w:lsdException w:name="List Bullet" w:semiHidden="1" w:unhideWhenUsed="1"/>
+    <w:lsdException w:name="List Number" w:semiHidden="1" w:unhideWhenUsed="1"/>
+    <w:lsdException w:name="List 2" w:semiHidden="1" w:unhideWhenUsed="1"/>
+    <w:lsdException w:name="List 3" w:semiHidden="1" w:unhideWhenUsed="1"/>
+    <w:lsdException w:name="List 4" w:semiHidden="1" w:unhideWhenUsed="1"/>
+    <w:lsdException w:name="List 5" w:semiHidden="1" w:unhideWhenUsed="1"/>
+    <w:lsdException w:name="List Bullet 2" w:semiHidden="1" w:unhideWhenUsed="1"/>
+    <w:lsdException w:name="List Bullet 3" w:semiHidden="1" w:unhideWhenUsed="1"/>
+    <w:lsdException w:name="List Bullet 4" w:semiHidden="1" w:unhideWhenUsed="1"/>
+    <w:lsdException w:name="List Bullet 5" w:semiHidden="1" w:unhideWhenUsed="1"/>
+    <w:lsdException w:name="List Number 2" w:semiHidden="1" w:unhideWhenUsed="1"/>
+    <w:lsdException w:name="List Number 3" w:semiHidden="1" w:unhideWhenUsed="1"/>
+    <w:lsdException w:name="List Number 4" w:semiHidden="1" w:unhideWhenUsed="1"/>
+    <w:lsdException w:name="List Number 5" w:semiHidden="1" w:unhideWhenUsed="1"/>
+    <w:lsdException w:name="Title" w:uiPriority="10" w:qFormat="1"/>
+    <w:lsdException w:name="Closing" w:semiHidden="1" w:unhideWhenUsed="1"/>
+    <w:lsdException w:name="Signature" w:semiHidden="1" w:unhideWhenUsed="1"/>
+    <w:lsdException w:name="Default Paragraph Font" w:semiHidden="1" w:uiPriority="1" w:unhideWhenUsed="1"/>
+    <w:lsdException w:name="Body Text" w:semiHidden="1" w:unhideWhenUsed="1"/>
+    <w:lsdException w:name="Body Text Indent" w:semiHidden="1" w:unhideWhenUsed="1"/>
+    <w:lsdException w:name="List Continue" w:semiHidden="1" w:unhideWhenUsed="1"/>
+    <w:lsdException w:name="List Continue 2" w:semiHidden="1" w:unhideWhenUsed="1"/>
+    <w:lsdException w:name="List Continue 3" w:semiHidden="1" w:unhideWhenUsed="1"/>
+    <w:lsdException w:name="List Continue 4" w:semiHidden="1" w:unhideWhenUsed="1"/>
+    <w:lsdException w:name="List Continue 5" w:semiHidden="1" w:unhideWhenUsed="1"/>
+    <w:lsdException w:name="Message Header" w:semiHidden="1" w:unhideWhenUsed="1"/>
+    <w:lsdException w:name="Subtitle" w:uiPriority="11" w:qFormat="1"/>
+    <w:lsdException w:name="Salutation" w:semiHidden="1" w:unhideWhenUsed="1"/>
+    <w:lsdException w:name="Date" w:semiHidden="1" w:unhideWhenUsed="1"/>
+    <w:lsdException w:name="Body Text First Indent" w:semiHidden="1" w:unhideWhenUsed="1"/>
+    <w:lsdException w:name="Body Text First Indent 2" w:semiHidden="1" w:unhideWhenUsed="1"/>
+    <w:lsdException w:name="Note Heading" w:semiHidden="1" w:unhideWhenUsed="1"/>
+    <w:lsdException w:name="Body Text 2" w:semiHidden="1" w:unhideWhenUsed="1"/>
+    <w:lsdException w:name="Body Text 3" w:semiHidden="1" w:unhideWhenUsed="1"/>
+    <w:lsdException w:name="Body Text Indent 2" w:semiHidden="1" w:unhideWhenUsed="1"/>
+    <w:lsdException w:name="Body Text Indent 3" w:semiHidden="1" w:unhideWhenUsed="1"/>
+    <w:lsdException w:name="Block Text" w:semiHidden="1" w:unhideWhenUsed="1"/>
+    <w:lsdException w:name="Hyperlink" w:semiHidden="1" w:unhideWhenUsed="1"/>
+    <w:lsdException w:name="FollowedHyperlink" w:semiHidden="1" w:unhideWhenUsed="1"/>
+    <w:lsdException w:name="Strong" w:uiPriority="22" w:qFormat="1"/>
+    <w:lsdException w:name="Emphasis" w:uiPriority="20" w:qFormat="1"/>
+    <w:lsdException w:name="Document Map" w:semiHidden="1" w:unhideWhenUsed="1"/>
+    <w:lsdException w:name="Plain Text" w:semiHidden="1" w:unhideWhenUsed="1"/>
+    <w:lsdException w:name="E-mail Signature" w:semiHidden="1" w:unhideWhenUsed="1"/>
+    <w:lsdException w:name="HTML Top of Form" w:semiHidden="1" w:unhideWhenUsed="1"/>
+    <w:lsdException w:name="HTML Bottom of Form" w:semiHidden="1" w:unhideWhenUsed="1"/>
+    <w:lsdException w:name="Normal (Web)" w:semiHidden="1" w:unhideWhenUsed="1"/>
+    <w:lsdException w:name="HTML Acronym" w:semiHidden="1" w:unhideWhenUsed="1"/>
+    <w:lsdException w:name="HTML Address" w:semiHidden="1" w:unhideWhenUsed="1"/>
+    <w:lsdException w:name="HTML Cite" w:semiHidden="1" w:unhideWhenUsed="1"/>
+    <w:lsdException w:name="HTML Code" w:semiHidden="1" w:unhideWhenUsed="1"/>
+    <w:lsdException w:name="HTML Definition" w:semiHidden="1" w:unhideWhenUsed="1"/>
+    <w:lsdException w:name="HTML Keyboard" w:semiHidden="1" w:unhideWhenUsed="1"/>
+    <w:lsdException w:name="HTML Preformatted" w:semiHidden="1" w:unhideWhenUsed="1"/>
+    <w:lsdException w:name="HTML Sample" w:semiHidden="1" w:unhideWhenUsed="1"/>
+    <w:lsdException w:name="HTML Typewriter" w:semiHidden="1" w:unhideWhenUsed="1"/>
+    <w:lsdException w:name="HTML Variable" w:semiHidden="1" w:unhideWhenUsed="1"/>
+    <w:lsdException w:name="Normal Table" w:semiHidden="1" w:unhideWhenUsed="1"/>
+    <w:lsdException w:name="annotation subject" w:semiHidden="1" w:unhideWhenUsed="1"/>
+    <w:lsdException w:name="No List" w:semiHidden="1" w:unhideWhenUsed="1"/>
+    <w:lsdException w:name="Outline List 1" w:semiHidden="1" w:unhideWhenUsed="1"/>
+    <w:lsdException w:name="Outline List 2" w:semiHidden="1" w:unhideWhenUsed="1"/>
+    <w:lsdException w:name="Outline List 3" w:semiHidden="1" w:unhideWhenUsed="1"/>
+    <w:lsdException w:name="Table Simple 1" w:semiHidden="1" w:unhideWhenUsed="1"/>
+    <w:lsdException w:name="Table Simple 2" w:semiHidden="1" w:unhideWhenUsed="1"/>
+    <w:lsdException w:name="Table Simple 3" w:semiHidden="1" w:unhideWhenUsed="1"/>
+    <w:lsdException w:name="Table Classic 1" w:semiHidden="1" w:unhideWhenUsed="1"/>
+    <w:lsdException w:name="Table Classic 2" w:semiHidden="1" w:unhideWhenUsed="1"/>
+    <w:lsdException w:name="Table Classic 3" w:semiHidden="1" w:unhideWhenUsed="1"/>
+    <w:lsdException w:name="Table Classic 4" w:semiHidden="1" w:unhideWhenUsed="1"/>
+    <w:lsdException w:name="Table Colorful 1" w:semiHidden="1" w:unhideWhenUsed="1"/>
+    <w:lsdException w:name="Table Colorful 2" w:semiHidden="1" w:unhideWhenUsed="1"/>
+    <w:lsdException w:name="Table Colorful 3" w:semiHidden="1" w:unhideWhenUsed="1"/>
+    <w:lsdException w:name="Table Columns 1" w:semiHidden="1" w:unhideWhenUsed="1"/>
+    <w:lsdException w:name="Table Columns 2" w:semiHidden="1" w:unhideWhenUsed="1"/>
+    <w:lsdException w:name="Table Columns 3" w:semiHidden="1" w:unhideWhenUsed="1"/>
+    <w:lsdException w:name="Table Columns 4" w:semiHidden="1" w:unhideWhenUsed="1"/>
+    <w:lsdException w:name="Table Columns 5" w:semiHidden="1" w:unhideWhenUsed="1"/>
+    <w:lsdException w:name="Table Grid 1" w:semiHidden="1" w:unhideWhenUsed="1"/>
+    <w:lsdException w:name="Table Grid 2" w:semiHidden="1" w:unhideWhenUsed="1"/>
+    <w:lsdException w:name="Table Grid 3" w:semiHidden="1" w:unhideWhenUsed="1"/>
+    <w:lsdException w:name="Table Grid 4" w:semiHidden="1" w:unhideWhenUsed="1"/>
+    <w:lsdException w:name="Table Grid 5" w:semiHidden="1" w:unhideWhenUsed="1"/>
+    <w:lsdException w:name="Table Grid 6" w:semiHidden="1" w:unhideWhenUsed="1"/>
+    <w:lsdException w:name="Table Grid 7" w:semiHidden="1" w:unhideWhenUsed="1"/>
+    <w:lsdException w:name="Table Grid 8" w:semiHidden="1" w:unhideWhenUsed="1"/>
+    <w:lsdException w:name="Table List 1" w:semiHidden="1" w:unhideWhenUsed="1"/>
+    <w:lsdException w:name="Table List 2" w:semiHidden="1" w:unhideWhenUsed="1"/>
+    <w:lsdException w:name="Table List 3" w:semiHidden="1" w:unhideWhenUsed="1"/>
+    <w:lsdException w:name="Table List 4" w:semiHidden="1" w:unhideWhenUsed="1"/>
+    <w:lsdException w:name="Table List 5" w:semiHidden="1" w:unhideWhenUsed="1"/>
+    <w:lsdException w:name="Table List 6" w:semiHidden="1" w:unhideWhenUsed="1"/>
+    <w:lsdException w:name="Table List 7" w:semiHidden="1" w:unhideWhenUsed="1"/>
+    <w:lsdException w:name="Table List 8" w:semiHidden="1" w:unhideWhenUsed="1"/>
+    <w:lsdException w:name="Table 3D effects 1" w:semiHidden="1" w:unhideWhenUsed="1"/>
+    <w:lsdException w:name="Table 3D effects 2" w:semiHidden="1" w:unhideWhenUsed="1"/>
+    <w:lsdException w:name="Table 3D effects 3" w:semiHidden="1" w:unhideWhenUsed="1"/>
+    <w:lsdException w:name="Table Contemporary" w:semiHidden="1" w:unhideWhenUsed="1"/>
+    <w:lsdException w:name="Table Elegant" w:semiHidden="1" w:unhideWhenUsed="1"/>
+    <w:lsdException w:name="Table Professional" w:semiHidden="1" w:unhideWhenUsed="1"/>
+    <w:lsdException w:name="Table Subtle 1" w:semiHidden="1" w:unhideWhenUsed="1"/>
+    <w:lsdException w:name="Table Subtle 2" w:semiHidden="1" w:unhideWhenUsed="1"/>
+    <w:lsdException w:name="Table Web 1" w:semiHidden="1" w:unhideWhenUsed="1"/>
+    <w:lsdException w:name="Table Web 2" w:semiHidden="1" w:unhideWhenUsed="1"/>
+    <w:lsdException w:name="Table Web 3" w:semiHidden="1" w:unhideWhenUsed="1"/>
+    <w:lsdException w:name="Balloon Text" w:semiHidden="1" w:unhideWhenUsed="1"/>
+    <w:lsdException w:name="Table Grid" w:uiPriority="39"/>
+    <w:lsdException w:name="Table Theme" w:semiHidden="1" w:unhideWhenUsed="1"/>
+    <w:lsdException w:name="Placeholder Text" w:semiHidden="1"/>
+    <w:lsdException w:name="No Spacing" w:uiPriority="1" w:qFormat="1"/>
+    <w:lsdException w:name="Light Shading" w:uiPriority="60"/>
+    <w:lsdException w:name="Light List" w:uiPriority="61"/>
+    <w:lsdException w:name="Light Grid" w:uiPriority="62"/>
+    <w:lsdException w:name="Medium Shading 1" w:uiPriority="63"/>
+    <w:lsdException w:name="Medium Shading 2" w:uiPriority="64"/>
+    <w:lsdException w:name="Medium List 1" w:uiPriority="65"/>
+    <w:lsdException w:name="Medium List 2" w:uiPriority="66"/>
+    <w:lsdException w:name="Medium Grid 1" w:uiPriority="67"/>
+    <w:lsdException w:name="Medium Grid 2" w:uiPriority="68"/>
+    <w:lsdException w:name="Medium Grid 3" w:uiPriority="69"/>
+    <w:lsdException w:name="Dark List" w:uiPriority="70"/>
+    <w:lsdException w:name="Colorful Shading" w:uiPriority="71"/>
+    <w:lsdException w:name="Colorful List" w:uiPriority="72"/>
+    <w:lsdException w:name="Colorful Grid" w:uiPriority="73"/>
+    <w:lsdException w:name="Light Shading Accent 1" w:uiPriority="60"/>
+    <w:lsdException w:name="Light List Accent 1" w:uiPriority="61"/>
+    <w:lsdException w:name="Light Grid Accent 1" w:uiPriority="62"/>
+    <w:lsdException w:name="Medium Shading 1 Accent 1" w:uiPriority="63"/>
+    <w:lsdException w:name="Medium Shading 2 Accent 1" w:uiPriority="64"/>
+    <w:lsdException w:name="Medium List 1 Accent 1" w:uiPriority="65"/>
+    <w:lsdException w:name="Revision" w:semiHidden="1"/>
+    <w:lsdException w:name="List Paragraph" w:uiPriority="34" w:qFormat="1"/>
+    <w:lsdException w:name="Quote" w:uiPriority="29" w:qFormat="1"/>
+    <w:lsdException w:name="Intense Quote" w:uiPriority="30" w:qFormat="1"/>
+    <w:lsdException w:name="Medium List 2 Accent 1" w:uiPriority="66"/>
+    <w:lsdException w:name="Medium Grid 1 Accent 1" w:uiPriority="67"/>
+    <w:lsdException w:name="Medium Grid 2 Accent 1" w:uiPriority="68"/>
+    <w:lsdException w:name="Medium Grid 3 Accent 1" w:uiPriority="69"/>
+    <w:lsdException w:name="Dark List Accent 1" w:uiPriority="70"/>
+    <w:lsdException w:name="Colorful Shading Accent 1" w:uiPriority="71"/>
+    <w:lsdException w:name="Colorful List Accent 1" w:uiPriority="72"/>
+    <w:lsdException w:name="Colorful Grid Accent 1" w:uiPriority="73"/>
+    <w:lsdException w:name="Light Shading Accent 2" w:uiPriority="60"/>
+    <w:lsdException w:name="Light List Accent 2" w:uiPriority="61"/>
+    <w:lsdException w:name="Light Grid Accent 2" w:uiPriority="62"/>
+    <w:lsdException w:name="Medium Shading 1 Accent 2" w:uiPriority="63"/>
+    <w:lsdException w:name="Medium Shading 2 Accent 2" w:uiPriority="64"/>
+    <w:lsdException w:name="Medium List 1 Accent 2" w:uiPriority="65"/>
+    <w:lsdException w:name="Medium List 2 Accent 2" w:uiPriority="66"/>
+    <w:lsdException w:name="Medium Grid 1 Accent 2" w:uiPriority="67"/>
+    <w:lsdException w:name="Medium Grid 2 Accent 2" w:uiPriority="68"/>
+    <w:lsdException w:name="Medium Grid 3 Accent 2" w:uiPriority="69"/>
+    <w:lsdException w:name="Dark List Accent 2" w:uiPriority="70"/>
+    <w:lsdException w:name="Colorful Shading Accent 2" w:uiPriority="71"/>
+    <w:lsdException w:name="Colorful List Accent 2" w:uiPriority="72"/>
+    <w:lsdException w:name="Colorful Grid Accent 2" w:uiPriority="73"/>
+    <w:lsdException w:name="Light Shading Accent 3" w:uiPriority="60"/>
+    <w:lsdException w:name="Light List Accent 3" w:uiPriority="61"/>
+    <w:lsdException w:name="Light Grid Accent 3" w:uiPriority="62"/>
+    <w:lsdException w:name="Medium Shading 1 Accent 3" w:uiPriority="63"/>
+    <w:lsdException w:name="Medium Shading 2 Accent 3" w:uiPriority="64"/>
+    <w:lsdException w:name="Medium List 1 Accent 3" w:uiPriority="65"/>
+    <w:lsdException w:name="Medium List 2 Accent 3" w:uiPriority="66"/>
+    <w:lsdException w:name="Medium Grid 1 Accent 3" w:uiPriority="67"/>
+    <w:lsdException w:name="Medium Grid 2 Accent 3" w:uiPriority="68"/>
+    <w:lsdException w:name="Medium Grid 3 Accent 3" w:uiPriority="69"/>
+    <w:lsdException w:name="Dark List Accent 3" w:uiPriority="70"/>
+    <w:lsdException w:name="Colorful Shading Accent 3" w:uiPriority="71"/>
+    <w:lsdException w:name="Colorful List Accent 3" w:uiPriority="72"/>
+    <w:lsdException w:name="Colorful Grid Accent 3" w:uiPriority="73"/>
+    <w:lsdException w:name="Light Shading Accent 4" w:uiPriority="60"/>
+    <w:lsdException w:name="Light List Accent 4" w:uiPriority="61"/>
+    <w:lsdException w:name="Light Grid Accent 4" w:uiPriority="62"/>
+    <w:lsdException w:name="Medium Shading 1 Accent 4" w:uiPriority="63"/>
+    <w:lsdException w:name="Medium Shading 2 Accent 4" w:uiPriority="64"/>
+    <w:lsdException w:name="Medium List 1 Accent 4" w:uiPriority="65"/>
+    <w:lsdException w:name="Medium List 2 Accent 4" w:uiPriority="66"/>
+    <w:lsdException w:name="Medium Grid 1 Accent 4" w:uiPriority="67"/>
+    <w:lsdException w:name="Medium Grid 2 Accent 4" w:uiPriority="68"/>
+    <w:lsdException w:name="Medium Grid 3 Accent 4" w:uiPriority="69"/>
+    <w:lsdException w:name="Dark List Accent 4" w:uiPriority="70"/>
+    <w:lsdException w:name="Colorful Shading Accent 4" w:uiPriority="71"/>
+    <w:lsdException w:name="Colorful List Accent 4" w:uiPriority="72"/>
+    <w:lsdException w:name="Colorful Grid Accent 4" w:uiPriority="73"/>
+    <w:lsdException w:name="Light Shading Accent 5" w:uiPriority="60"/>
+    <w:lsdException w:name="Light List Accent 5" w:uiPriority="61"/>
+    <w:lsdException w:name="Light Grid Accent 5" w:uiPriority="62"/>
+    <w:lsdException w:name="Medium Shading 1 Accent 5" w:uiPriority="63"/>
+    <w:lsdException w:name="Medium Shading 2 Accent 5" w:uiPriority="64"/>
+    <w:lsdException w:name="Medium List 1 Accent 5" w:uiPriority="65"/>
+    <w:lsdException w:name="Medium List 2 Accent 5" w:uiPriority="66"/>
+    <w:lsdException w:name="Medium Grid 1 Accent 5" w:uiPriority="67"/>
+    <w:lsdException w:name="Medium Grid 2 Accent 5" w:uiPriority="68"/>
+    <w:lsdException w:name="Medium Grid 3 Accent 5" w:uiPriority="69"/>
+    <w:lsdException w:name="Dark List Accent 5" w:uiPriority="70"/>
+    <w:lsdException w:name="Colorful Shading Accent 5" w:uiPriority="71"/>
+    <w:lsdException w:name="Colorful List Accent 5" w:uiPriority="72"/>
+    <w:lsdException w:name="Colorful Grid Accent 5" w:uiPriority="73"/>
+    <w:lsdException w:name="Light Shading Accent 6" w:uiPriority="60"/>
+    <w:lsdException w:name="Light List Accent 6" w:uiPriority="61"/>
+    <w:lsdException w:name="Light Grid Accent 6" w:uiPriority="62"/>
+    <w:lsdException w:name="Medium Shading 1 Accent 6" w:uiPriority="63"/>
+    <w:lsdException w:name="Medium Shading 2 Accent 6" w:uiPriority="64"/>
+    <w:lsdException w:name="Medium List 1 Accent 6" w:uiPriority="65"/>
+    <w:lsdException w:name="Medium List 2 Accent 6" w:uiPriority="66"/>
+    <w:lsdException w:name="Medium Grid 1 Accent 6" w:uiPriority="67"/>
+    <w:lsdException w:name="Medium Grid 2 Accent 6" w:uiPriority="68"/>
+    <w:lsdException w:name="Medium Grid 3 Accent 6" w:uiPriority="69"/>
+    <w:lsdException w:name="Dark List Accent 6" w:uiPriority="70"/>
+    <w:lsdException w:name="Colorful Shading Accent 6" w:uiPriority="71"/>
+    <w:lsdException w:name="Colorful List Accent 6" w:uiPriority="72"/>
+    <w:lsdException w:name="Colorful Grid Accent 6" w:uiPriority="73"/>
+    <w:lsdException w:name="Subtle Emphasis" w:uiPriority="19" w:qFormat="1"/>
+    <w:lsdException w:name="Intense Emphasis" w:uiPriority="21" w:qFormat="1"/>
+    <w:lsdException w:name="Subtle Reference" w:uiPriority="31" w:qFormat="1"/>
+    <w:lsdException w:name="Intense Reference" w:uiPriority="32" w:qFormat="1"/>
+    <w:lsdException w:name="Book Title" w:uiPriority="33" w:qFormat="1"/>
+    <w:lsdException w:name="Bibliography" w:semiHidden="1" w:uiPriority="37" w:unhideWhenUsed="1"/>
+    <w:lsdException w:name="TOC Heading" w:semiHidden="1" w:uiPriority="39" w:unhideWhenUsed="1" w:qFormat="1"/>
+    <w:lsdException w:name="Plain Table 1" w:uiPriority="41"/>
+    <w:lsdException w:name="Plain Table 2" w:uiPriority="42"/>
+    <w:lsdException w:name="Plain Table 3" w:uiPriority="43"/>
+    <w:lsdException w:name="Plain Table 4" w:uiPriority="44"/>
+    <w:lsdException w:name="Plain Table 5" w:uiPriority="45"/>
+    <w:lsdException w:name="Grid Table Light" w:uiPriority="40"/>
+    <w:lsdException w:name="Grid Table 1 Light" w:uiPriority="46"/>
+    <w:lsdException w:name="Grid Table 2" w:uiPriority="47"/>
+    <w:lsdException w:name="Grid Table 3" w:uiPriority="48"/>
+    <w:lsdException w:name="Grid Table 4" w:uiPriority="49"/>
+    <w:lsdException w:name="Grid Table 5 Dark" w:uiPriority="50"/>
+    <w:lsdException w:name="Grid Table 6 Colorful" w:uiPriority="51"/>
+    <w:lsdException w:name="Grid Table 7 Colorful" w:uiPriority="52"/>
+    <w:lsdException w:name="Grid Table 1 Light Accent 1" w:uiPriority="46"/>
+    <w:lsdException w:name="Grid Table 2 Accent 1" w:uiPriority="47"/>
+    <w:lsdException w:name="Grid Table 3 Accent 1" w:uiPriority="48"/>
+    <w:lsdException w:name="Grid Table 4 Accent 1" w:uiPriority="49"/>
+    <w:lsdException w:name="Grid Table 5 Dark Accent 1" w:uiPriority="50"/>
+    <w:lsdException w:name="Grid Table 6 Colorful Accent 1" w:uiPriority="51"/>
+    <w:lsdException w:name="Grid Table 7 Colorful Accent 1" w:uiPriority="52"/>
+    <w:lsdException w:name="Grid Table 1 Light Accent 2" w:uiPriority="46"/>
+    <w:lsdException w:name="Grid Table 2 Accent 2" w:uiPriority="47"/>
+    <w:lsdException w:name="Grid Table 3 Accent 2" w:uiPriority="48"/>
+    <w:lsdException w:name="Grid Table 4 Accent 2" w:uiPriority="49"/>
+    <w:lsdException w:name="Grid Table 5 Dark Accent 2" w:uiPriority="50"/>
+    <w:lsdException w:name="Grid Table 6 Colorful Accent 2" w:uiPriority="51"/>
+    <w:lsdException w:name="Grid Table 7 Colorful Accent 2" w:uiPriority="52"/>
+    <w:lsdException w:name="Grid Table 1 Light Accent 3" w:uiPriority="46"/>
+    <w:lsdException w:name="Grid Table 2 Accent 3" w:uiPriority="47"/>
+    <w:lsdException w:name="Grid Table 3 Accent 3" w:uiPriority="48"/>
+    <w:lsdException w:name="Grid Table 4 Accent 3" w:uiPriority="49"/>
+    <w:lsdException w:name="Grid Table 5 Dark Accent 3" w:uiPriority="50"/>
+    <w:lsdException w:name="Grid Table 6 Colorful Accent 3" w:uiPriority="51"/>
+    <w:lsdException w:name="Grid Table 7 Colorful Accent 3" w:uiPriority="52"/>
+    <w:lsdException w:name="Grid Table 1 Light Accent 4" w:uiPriority="46"/>
+    <w:lsdException w:name="Grid Table 2 Accent 4" w:uiPriority="47"/>
+    <w:lsdException w:name="Grid Table 3 Accent 4" w:uiPriority="48"/>
+    <w:lsdException w:name="Grid Table 4 Accent 4" w:uiPriority="49"/>
+    <w:lsdException w:name="Grid Table 5 Dark Accent 4" w:uiPriority="50"/>
+    <w:lsdException w:name="Grid Table 6 Colorful Accent 4" w:uiPriority="51"/>
+    <w:lsdException w:name="Grid Table 7 Colorful Accent 4" w:uiPriority="52"/>
+    <w:lsdException w:name="Grid Table 1 Light Accent 5" w:uiPriority="46"/>
+    <w:lsdException w:name="Grid Table 2 Accent 5" w:uiPriority="47"/>
+    <w:lsdException w:name="Grid Table 3 Accent 5" w:uiPriority="48"/>
+    <w:lsdException w:name="Grid Table 4 Accent 5" w:uiPriority="49"/>
+    <w:lsdException w:name="Grid Table 5 Dark Accent 5" w:uiPriority="50"/>
+    <w:lsdException w:name="Grid Table 6 Colorful Accent 5" w:uiPriority="51"/>
+    <w:lsdException w:name="Grid Table 7 Colorful Accent 5" w:uiPriority="52"/>
+    <w:lsdException w:name="Grid Table 1 Light Accent 6" w:uiPriority="46"/>
+    <w:lsdException w:name="Grid Table 2 Accent 6" w:uiPriority="47"/>
+    <w:lsdException w:name="Grid Table 3 Accent 6" w:uiPriority="48"/>
+    <w:lsdException w:name="Grid Table 4 Accent 6" w:uiPriority="49"/>
+    <w:lsdException w:name="Grid Table 5 Dark Accent 6" w:uiPriority="50"/>
+    <w:lsdException w:name="Grid Table 6 Colorful Accent 6" w:uiPriority="51"/>
+    <w:lsdException w:name="Grid Table 7 Colorful Accent 6" w:uiPriority="52"/>
+    <w:lsdException w:name="List Table 1 Light" w:uiPriority="46"/>
+    <w:lsdException w:name="List Table 2" w:uiPriority="47"/>
+    <w:lsdException w:name="List Table 3" w:uiPriority="48"/>
+    <w:lsdException w:name="List Table 4" w:uiPriority="49"/>
+    <w:lsdException w:name="List Table 5 Dark" w:uiPriority="50"/>
+    <w:lsdException w:name="List Table 6 Colorful" w:uiPriority="51"/>
+    <w:lsdException w:name="List Table 7 Colorful" w:uiPriority="52"/>
+    <w:lsdException w:name="List Table 1 Light Accent 1" w:uiPriority="46"/>
+    <w:lsdException w:name="List Table 2 Accent 1" w:uiPriority="47"/>
+    <w:lsdException w:name="List Table 3 Accent 1" w:uiPriority="48"/>
+    <w:lsdException w:name="List Table 4 Accent 1" w:uiPriority="49"/>
+    <w:lsdException w:name="List Table 5 Dark Accent 1" w:uiPriority="50"/>
+    <w:lsdException w:name="List Table 6 Colorful Accent 1" w:uiPriority="51"/>
+    <w:lsdException w:name="List Table 7 Colorful Accent 1" w:uiPriority="52"/>
+    <w:lsdException w:name="List Table 1 Light Accent 2" w:uiPriority="46"/>
+    <w:lsdException w:name="List Table 2 Accent 2" w:uiPriority="47"/>
+    <w:lsdException w:name="List Table 3 Accent 2" w:uiPriority="48"/>
+    <w:lsdException w:name="List Table 4 Accent 2" w:uiPriority="49"/>
+    <w:lsdException w:name="List Table 5 Dark Accent 2" w:uiPriority="50"/>
+    <w:lsdException w:name="List Table 6 Colorful Accent 2" w:uiPriority="51"/>
+    <w:lsdException w:name="List Table 7 Colorful Accent 2" w:uiPriority="52"/>
+    <w:lsdException w:name="List Table 1 Light Accent 3" w:uiPriority="46"/>
+    <w:lsdException w:name="List Table 2 Accent 3" w:uiPriority="47"/>
+    <w:lsdException w:name="List Table 3 Accent 3" w:uiPriority="48"/>
+    <w:lsdException w:name="List Table 4 Accent 3" w:uiPriority="49"/>
+    <w:lsdException w:name="List Table 5 Dark Accent 3" w:uiPriority="50"/>
+    <w:lsdException w:name="List Table 6 Colorful Accent 3" w:uiPriority="51"/>
+    <w:lsdException w:name="List Table 7 Colorful Accent 3" w:uiPriority="52"/>
+    <w:lsdException w:name="List Table 1 Light Accent 4" w:uiPriority="46"/>
+    <w:lsdException w:name="List Table 2 Accent 4" w:uiPriority="47"/>
+    <w:lsdException w:name="List Table 3 Accent 4" w:uiPriority="48"/>
+    <w:lsdException w:name="List Table 4 Accent 4" w:uiPriority="49"/>
+    <w:lsdException w:name="List Table 5 Dark Accent 4" w:uiPriority="50"/>
+    <w:lsdException w:name="List Table 6 Colorful Accent 4" w:uiPriority="51"/>
+    <w:lsdException w:name="List Table 7 Colorful Accent 4" w:uiPriority="52"/>
+    <w:lsdException w:name="List Table 1 Light Accent 5" w:uiPriority="46"/>
+    <w:lsdException w:name="List Table 2 Accent 5" w:uiPriority="47"/>
+    <w:lsdException w:name="List Table 3 Accent 5" w:uiPriority="48"/>
+    <w:lsdException w:name="List Table 4 Accent 5" w:uiPriority="49"/>
+    <w:lsdException w:name="List Table 5 Dark Accent 5" w:uiPriority="50"/>
+    <w:lsdException w:name="List Table 6 Colorful Accent 5" w:uiPriority="51"/>
+    <w:lsdException w:name="List Table 7 Colorful Accent 5" w:uiPriority="52"/>
+    <w:lsdException w:name="List Table 1 Light Accent 6" w:uiPriority="46"/>
+    <w:lsdException w:name="List Table 2 Accent 6" w:uiPriority="47"/>
+    <w:lsdException w:name="List Table 3 Accent 6" w:uiPriority="48"/>
+    <w:lsdException w:name="List Table 4 Accent 6" w:uiPriority="49"/>
+    <w:lsdException w:name="List Table 5 Dark Accent 6" w:uiPriority="50"/>
+    <w:lsdException w:name="List Table 6 Colorful Accent 6" w:uiPriority="51"/>
+    <w:lsdException w:name="List Table 7 Colorful Accent 6" w:uiPriority="52"/>
+  </w:latentStyles>
+  <w:style w:type="paragraph" w:default="1" w:styleId="Normal">
+    <w:name w:val="Normal"/>
   </w:style>
-  <w:style w:type="table" w:styleId="TableNormal" w:default="1">
-    <w:name w:val="Table Normal"/>
-  </w:style>
-  <w:style w:type="paragraph" w:styleId="Heading1">
+  <w:style w:type="paragraph" w:styleId="Ttulo1">
     <w:name w:val="heading 1"/>
     <w:basedOn w:val="Normal"/>
     <w:next w:val="Normal"/>
     <w:pPr>
-      <w:keepNext w:val="1"/>
-      <w:keepLines w:val="1"/>
-      <w:pageBreakBefore w:val="0"/>
-      <w:spacing w:after="120" w:before="400" w:lineRule="auto"/>
+      <w:keepNext/>
+      <w:keepLines/>
+      <w:spacing w:before="400" w:after="120"/>
+      <w:outlineLvl w:val="0"/>
     </w:pPr>
     <w:rPr>
       <w:sz w:val="40"/>
       <w:szCs w:val="40"/>
     </w:rPr>
   </w:style>
-  <w:style w:type="paragraph" w:styleId="Heading2">
+  <w:style w:type="paragraph" w:styleId="Ttulo2">
     <w:name w:val="heading 2"/>
     <w:basedOn w:val="Normal"/>
     <w:next w:val="Normal"/>
     <w:pPr>
-      <w:keepNext w:val="1"/>
-      <w:keepLines w:val="1"/>
-      <w:pageBreakBefore w:val="0"/>
-      <w:spacing w:after="120" w:before="360" w:lineRule="auto"/>
+      <w:keepNext/>
+      <w:keepLines/>
+      <w:spacing w:before="360" w:after="120"/>
+      <w:outlineLvl w:val="1"/>
     </w:pPr>
     <w:rPr>
-      <w:b w:val="0"/>
       <w:sz w:val="32"/>
       <w:szCs w:val="32"/>
     </w:rPr>
   </w:style>
-  <w:style w:type="paragraph" w:styleId="Heading3">
+  <w:style w:type="paragraph" w:styleId="Ttulo3">
     <w:name w:val="heading 3"/>
     <w:basedOn w:val="Normal"/>
     <w:next w:val="Normal"/>
     <w:pPr>
-      <w:keepNext w:val="1"/>
-      <w:keepLines w:val="1"/>
-      <w:pageBreakBefore w:val="0"/>
-      <w:spacing w:after="80" w:before="320" w:lineRule="auto"/>
+      <w:keepNext/>
+      <w:keepLines/>
+      <w:spacing w:before="320" w:after="80"/>
+      <w:outlineLvl w:val="2"/>
     </w:pPr>
     <w:rPr>
-      <w:b w:val="0"/>
       <w:color w:val="434343"/>
       <w:sz w:val="28"/>
       <w:szCs w:val="28"/>
     </w:rPr>
   </w:style>
-  <w:style w:type="paragraph" w:styleId="Heading4">
+  <w:style w:type="paragraph" w:styleId="Ttulo4">
     <w:name w:val="heading 4"/>
     <w:basedOn w:val="Normal"/>
     <w:next w:val="Normal"/>
     <w:pPr>
-      <w:keepNext w:val="1"/>
-      <w:keepLines w:val="1"/>
-      <w:pageBreakBefore w:val="0"/>
-      <w:spacing w:after="80" w:before="280" w:lineRule="auto"/>
+      <w:keepNext/>
+      <w:keepLines/>
+      <w:spacing w:before="280" w:after="80"/>
+      <w:outlineLvl w:val="3"/>
     </w:pPr>
     <w:rPr>
       <w:color w:val="666666"/>
@@ -2422,82 +2433,112 @@
       <w:szCs w:val="24"/>
     </w:rPr>
   </w:style>
-  <w:style w:type="paragraph" w:styleId="Heading5">
+  <w:style w:type="paragraph" w:styleId="Ttulo5">
     <w:name w:val="heading 5"/>
     <w:basedOn w:val="Normal"/>
     <w:next w:val="Normal"/>
     <w:pPr>
-      <w:keepNext w:val="1"/>
-      <w:keepLines w:val="1"/>
-      <w:pageBreakBefore w:val="0"/>
-      <w:spacing w:after="80" w:before="240" w:lineRule="auto"/>
+      <w:keepNext/>
+      <w:keepLines/>
+      <w:spacing w:before="240" w:after="80"/>
+      <w:outlineLvl w:val="4"/>
     </w:pPr>
     <w:rPr>
       <w:color w:val="666666"/>
-      <w:sz w:val="22"/>
-      <w:szCs w:val="22"/>
     </w:rPr>
   </w:style>
-  <w:style w:type="paragraph" w:styleId="Heading6">
+  <w:style w:type="paragraph" w:styleId="Ttulo6">
     <w:name w:val="heading 6"/>
     <w:basedOn w:val="Normal"/>
     <w:next w:val="Normal"/>
     <w:pPr>
-      <w:keepNext w:val="1"/>
-      <w:keepLines w:val="1"/>
-      <w:pageBreakBefore w:val="0"/>
-      <w:spacing w:after="80" w:before="240" w:lineRule="auto"/>
+      <w:keepNext/>
+      <w:keepLines/>
+      <w:spacing w:before="240" w:after="80"/>
+      <w:outlineLvl w:val="5"/>
     </w:pPr>
     <w:rPr>
-      <w:i w:val="1"/>
+      <w:i/>
       <w:color w:val="666666"/>
-      <w:sz w:val="22"/>
-      <w:szCs w:val="22"/>
     </w:rPr>
   </w:style>
-  <w:style w:type="paragraph" w:styleId="Title">
+  <w:style w:type="character" w:default="1" w:styleId="Fontepargpadro">
+    <w:name w:val="Default Paragraph Font"/>
+    <w:uiPriority w:val="1"/>
+    <w:semiHidden/>
+    <w:unhideWhenUsed/>
+  </w:style>
+  <w:style w:type="table" w:default="1" w:styleId="Tabelanormal">
+    <w:name w:val="Normal Table"/>
+    <w:uiPriority w:val="99"/>
+    <w:semiHidden/>
+    <w:unhideWhenUsed/>
+    <w:tblPr>
+      <w:tblInd w:w="0" w:type="dxa"/>
+      <w:tblCellMar>
+        <w:top w:w="0" w:type="dxa"/>
+        <w:left w:w="108" w:type="dxa"/>
+        <w:bottom w:w="0" w:type="dxa"/>
+        <w:right w:w="108" w:type="dxa"/>
+      </w:tblCellMar>
+    </w:tblPr>
+  </w:style>
+  <w:style w:type="numbering" w:default="1" w:styleId="Semlista">
+    <w:name w:val="No List"/>
+    <w:uiPriority w:val="99"/>
+    <w:semiHidden/>
+    <w:unhideWhenUsed/>
+  </w:style>
+  <w:style w:type="table" w:customStyle="1" w:styleId="TableNormal">
+    <w:name w:val="Table Normal"/>
+    <w:tblPr>
+      <w:tblCellMar>
+        <w:top w:w="0" w:type="dxa"/>
+        <w:left w:w="0" w:type="dxa"/>
+        <w:bottom w:w="0" w:type="dxa"/>
+        <w:right w:w="0" w:type="dxa"/>
+      </w:tblCellMar>
+    </w:tblPr>
+  </w:style>
+  <w:style w:type="paragraph" w:styleId="Ttulo">
     <w:name w:val="Title"/>
     <w:basedOn w:val="Normal"/>
     <w:next w:val="Normal"/>
     <w:pPr>
-      <w:keepNext w:val="1"/>
-      <w:keepLines w:val="1"/>
-      <w:pageBreakBefore w:val="0"/>
-      <w:spacing w:after="60" w:before="0" w:lineRule="auto"/>
+      <w:keepNext/>
+      <w:keepLines/>
+      <w:spacing w:after="60"/>
     </w:pPr>
     <w:rPr>
       <w:sz w:val="52"/>
       <w:szCs w:val="52"/>
     </w:rPr>
   </w:style>
-  <w:style w:type="paragraph" w:styleId="Subtitle">
+  <w:style w:type="paragraph" w:styleId="Subttulo">
     <w:name w:val="Subtitle"/>
     <w:basedOn w:val="Normal"/>
     <w:next w:val="Normal"/>
     <w:pPr>
-      <w:keepNext w:val="1"/>
-      <w:keepLines w:val="1"/>
-      <w:pageBreakBefore w:val="0"/>
-      <w:spacing w:after="320" w:before="0" w:lineRule="auto"/>
+      <w:keepNext/>
+      <w:keepLines/>
+      <w:spacing w:after="320"/>
     </w:pPr>
     <w:rPr>
-      <w:rFonts w:ascii="Arial" w:cs="Arial" w:eastAsia="Arial" w:hAnsi="Arial"/>
-      <w:i w:val="0"/>
       <w:color w:val="666666"/>
       <w:sz w:val="30"/>
       <w:szCs w:val="30"/>
     </w:rPr>
   </w:style>
-  <w:style w:type="table" w:styleId="Table1">
+  <w:style w:type="table" w:customStyle="1" w:styleId="a">
     <w:basedOn w:val="TableNormal"/>
     <w:tblPr>
       <w:tblStyleRowBandSize w:val="1"/>
       <w:tblStyleColBandSize w:val="1"/>
       <w:tblCellMar>
-        <w:top w:w="100.0" w:type="dxa"/>
-        <w:left w:w="100.0" w:type="dxa"/>
-        <w:bottom w:w="100.0" w:type="dxa"/>
-        <w:right w:w="100.0" w:type="dxa"/>
+        <w:top w:w="100" w:type="dxa"/>
+        <w:left w:w="100" w:type="dxa"/>
+        <w:bottom w:w="100" w:type="dxa"/>
+        <w:right w:w="100" w:type="dxa"/>
       </w:tblCellMar>
     </w:tblPr>
   </w:style>

</xml_diff>